<commit_message>
Removed phone number from Resume and updated to include Microsoft.
</commit_message>
<xml_diff>
--- a/source/joelvaneenwyk/data/portfolio/2016_joelvaneenwyk_resume.docx
+++ b/source/joelvaneenwyk/data/portfolio/2016_joelvaneenwyk_resume.docx
@@ -1,6 +1,6 @@
 
 <file path=word/document.xml><?xml version="1.0" encoding="utf-8"?>
-<w:document xmlns:wpc="http://schemas.microsoft.com/office/word/2010/wordprocessingCanvas" xmlns:cx="http://schemas.microsoft.com/office/drawing/2014/chartex" xmlns:cx1="http://schemas.microsoft.com/office/drawing/2015/9/8/chartex" xmlns:mc="http://schemas.openxmlformats.org/markup-compatibility/2006" xmlns:o="urn:schemas-microsoft-com:office:office" xmlns:r="http://schemas.openxmlformats.org/officeDocument/2006/relationships" xmlns:m="http://schemas.openxmlformats.org/officeDocument/2006/math" xmlns:v="urn:schemas-microsoft-com:vml" xmlns:wp14="http://schemas.microsoft.com/office/word/2010/wordprocessingDrawing" xmlns:wp="http://schemas.openxmlformats.org/drawingml/2006/wordprocessingDrawing" xmlns:w10="urn:schemas-microsoft-com:office:word" xmlns:w="http://schemas.openxmlformats.org/wordprocessingml/2006/main" xmlns:w14="http://schemas.microsoft.com/office/word/2010/wordml" xmlns:w15="http://schemas.microsoft.com/office/word/2012/wordml" xmlns:w16se="http://schemas.microsoft.com/office/word/2015/wordml/symex" xmlns:wpg="http://schemas.microsoft.com/office/word/2010/wordprocessingGroup" xmlns:wpi="http://schemas.microsoft.com/office/word/2010/wordprocessingInk" xmlns:wne="http://schemas.microsoft.com/office/word/2006/wordml" xmlns:wps="http://schemas.microsoft.com/office/word/2010/wordprocessingShape" mc:Ignorable="w14 w15 w16se wp14">
+<w:document xmlns:wpc="http://schemas.microsoft.com/office/word/2010/wordprocessingCanvas" xmlns:cx="http://schemas.microsoft.com/office/drawing/2014/chartex" xmlns:cx1="http://schemas.microsoft.com/office/drawing/2015/9/8/chartex" xmlns:cx2="http://schemas.microsoft.com/office/drawing/2015/10/21/chartex" xmlns:mc="http://schemas.openxmlformats.org/markup-compatibility/2006" xmlns:o="urn:schemas-microsoft-com:office:office" xmlns:r="http://schemas.openxmlformats.org/officeDocument/2006/relationships" xmlns:m="http://schemas.openxmlformats.org/officeDocument/2006/math" xmlns:v="urn:schemas-microsoft-com:vml" xmlns:wp14="http://schemas.microsoft.com/office/word/2010/wordprocessingDrawing" xmlns:wp="http://schemas.openxmlformats.org/drawingml/2006/wordprocessingDrawing" xmlns:w10="urn:schemas-microsoft-com:office:word" xmlns:w="http://schemas.openxmlformats.org/wordprocessingml/2006/main" xmlns:w14="http://schemas.microsoft.com/office/word/2010/wordml" xmlns:w15="http://schemas.microsoft.com/office/word/2012/wordml" xmlns:w16se="http://schemas.microsoft.com/office/word/2015/wordml/symex" xmlns:wpg="http://schemas.microsoft.com/office/word/2010/wordprocessingGroup" xmlns:wpi="http://schemas.microsoft.com/office/word/2010/wordprocessingInk" xmlns:wne="http://schemas.microsoft.com/office/word/2006/wordml" xmlns:wps="http://schemas.microsoft.com/office/word/2010/wordprocessingShape" mc:Ignorable="w14 w15 w16se wp14">
   <w:body>
     <w:p>
       <w:pPr>
@@ -8,23 +8,6 @@
         <w:tabs>
           <w:tab w:val="right" w:pos="0"/>
         </w:tabs>
-        <w:rPr>
-          <w:del w:id="1" w:author="Joel Van Eenwyk" w:date="2015-10-11T22:30:00Z"/>
-        </w:rPr>
-      </w:pPr>
-      <w:r>
-        <w:t>Joel Van Eenwyk</w:t>
-      </w:r>
-    </w:p>
-    <w:p>
-      <w:pPr>
-        <w:pStyle w:val="Title"/>
-        <w:tabs>
-          <w:tab w:val="right" w:pos="0"/>
-        </w:tabs>
-        <w:rPr>
-          <w:bCs w:val="0"/>
-        </w:rPr>
         <w:sectPr>
           <w:footerReference w:type="default" r:id="rId8"/>
           <w:endnotePr>
@@ -35,17 +18,16 @@
           <w:pgMar w:top="1152" w:right="1152" w:bottom="1152" w:left="1152" w:header="720" w:footer="720" w:gutter="0"/>
           <w:cols w:space="720"/>
         </w:sectPr>
-        <w:pPrChange w:id="7" w:author="Joel Van Eenwyk" w:date="2015-10-11T22:30:00Z">
-          <w:pPr/>
-        </w:pPrChange>
-      </w:pPr>
+      </w:pPr>
+      <w:r>
+        <w:t>Joel Van Eenwyk</w:t>
+      </w:r>
     </w:p>
     <w:p>
       <w:pPr>
         <w:pStyle w:val="Heading1"/>
       </w:pPr>
       <w:r>
-        <w:lastRenderedPageBreak/>
         <w:t>Contact</w:t>
       </w:r>
       <w:r>
@@ -55,220 +37,191 @@
     <w:p>
       <w:pPr>
         <w:pStyle w:val="Contact"/>
-      </w:pPr>
-      <w:r>
-        <w:rPr>
-          <w:b w:val="0"/>
-          <w:rPrChange w:id="8" w:author="Joel Van Eenwyk" w:date="2015-10-12T00:06:00Z">
-            <w:rPr/>
-          </w:rPrChange>
-        </w:rPr>
-        <w:t>Cell</w:t>
-      </w:r>
-      <w:r>
-        <w:rPr>
-          <w:b w:val="0"/>
-          <w:rPrChange w:id="9" w:author="Joel Van Eenwyk" w:date="2015-10-12T00:06:00Z">
-            <w:rPr/>
-          </w:rPrChange>
-        </w:rPr>
-        <w:t>phone</w:t>
-      </w:r>
-      <w:r>
-        <w:rPr>
-          <w:b w:val="0"/>
-          <w:rPrChange w:id="10" w:author="Joel Van Eenwyk" w:date="2015-10-12T00:06:00Z">
-            <w:rPr/>
-          </w:rPrChange>
-        </w:rPr>
-        <w:t>:</w:t>
-      </w:r>
-      <w:r>
-        <w:t xml:space="preserve"> 541-232-1202</w:t>
-      </w:r>
-    </w:p>
-    <w:p>
-      <w:pPr>
-        <w:pStyle w:val="Contact"/>
-        <w:rPr>
-          <w:del w:id="11" w:author="Joel Van Eenwyk" w:date="2015-10-12T00:02:00Z"/>
-          <w:rStyle w:val="Hyperlink"/>
-          <w:b w:val="0"/>
-        </w:rPr>
-        <w:pPrChange w:id="12" w:author="Joel Van Eenwyk" w:date="2015-10-12T00:02:00Z">
-          <w:pPr>
-            <w:pStyle w:val="Body"/>
-          </w:pPr>
-        </w:pPrChange>
-      </w:pPr>
-      <w:r>
-        <w:rPr>
-          <w:rPrChange w:id="13" w:author="Joel Van Eenwyk" w:date="2015-10-12T00:06:00Z">
-            <w:rPr/>
-          </w:rPrChange>
-        </w:rPr>
-        <w:t>Email:</w:t>
-      </w:r>
-      <w:r>
-        <w:t xml:space="preserve"> </w:t>
-      </w:r>
-      <w:r>
-        <w:fldChar w:fldCharType="begin"/>
-      </w:r>
-      <w:ins w:id="14" w:author="Joel Van Eenwyk" w:date="2015-10-12T00:06:00Z">
-        <w:r>
-          <w:instrText>HYPERLINK "mailto:joel.vaneenwyk@gmail.com"</w:instrText>
-        </w:r>
-      </w:ins>
-      <w:del w:id="15" w:author="Joel Van Eenwyk" w:date="2015-10-12T00:06:00Z">
-        <w:r>
-          <w:delInstrText xml:space="preserve"> HYPERLINK "mailto:joel@vfxjournal.net2" </w:delInstrText>
-        </w:r>
-      </w:del>
-      <w:r>
-        <w:fldChar w:fldCharType="separate"/>
-      </w:r>
-      <w:r>
-        <w:rPr>
-          <w:rStyle w:val="Hyperlink"/>
-        </w:rPr>
-        <w:t>joel.vaneenwyk@gmail.com</w:t>
-      </w:r>
-      <w:r>
-        <w:rPr>
-          <w:rStyle w:val="Hyperlink"/>
-          <w:b w:val="0"/>
-        </w:rPr>
-        <w:fldChar w:fldCharType="end"/>
-      </w:r>
-    </w:p>
-    <w:p>
-      <w:pPr>
-        <w:pStyle w:val="Contact"/>
-        <w:rPr>
-          <w:ins w:id="16" w:author="Joel Van Eenwyk" w:date="2015-10-12T00:06:00Z"/>
-          <w:rStyle w:val="Hyperlink"/>
-        </w:rPr>
-      </w:pPr>
-    </w:p>
-    <w:p>
-      <w:pPr>
-        <w:pStyle w:val="Contact"/>
-        <w:rPr>
-          <w:ins w:id="17" w:author="Joel Van Eenwyk" w:date="2015-10-12T00:05:00Z"/>
-        </w:rPr>
-      </w:pPr>
-      <w:ins w:id="18" w:author="Joel Van Eenwyk" w:date="2015-10-12T00:06:00Z">
+        <w:rPr>
+          <w:del w:id="0" w:author="Joel Van Eenwyk" w:date="2016-07-26T12:34:00Z"/>
+        </w:rPr>
+      </w:pPr>
+      <w:del w:id="1" w:author="Joel Van Eenwyk" w:date="2016-07-26T12:34:00Z">
         <w:r>
           <w:rPr>
             <w:b w:val="0"/>
-            <w:rPrChange w:id="19" w:author="Joel Van Eenwyk" w:date="2015-10-12T00:06:00Z">
-              <w:rPr/>
-            </w:rPrChange>
           </w:rPr>
-          <w:t>Homepage:</w:t>
-        </w:r>
-        <w:r>
-          <w:t xml:space="preserve"> </w:t>
-        </w:r>
-        <w:r>
-          <w:fldChar w:fldCharType="begin"/>
-        </w:r>
-        <w:r>
-          <w:instrText xml:space="preserve"> HYPERLINK "</w:instrText>
-        </w:r>
-        <w:r>
-          <w:instrText>http://joelvaneenwyk.com/</w:instrText>
-        </w:r>
-        <w:r>
-          <w:instrText xml:space="preserve">" </w:instrText>
-        </w:r>
-        <w:r>
-          <w:fldChar w:fldCharType="separate"/>
-        </w:r>
+          <w:delText>Cell</w:delText>
+        </w:r>
+        <w:r>
+          <w:rPr>
+            <w:b w:val="0"/>
+          </w:rPr>
+          <w:delText>phone</w:delText>
+        </w:r>
+        <w:r>
+          <w:rPr>
+            <w:b w:val="0"/>
+          </w:rPr>
+          <w:delText>:</w:delText>
+        </w:r>
+        <w:r>
+          <w:delText xml:space="preserve"> 541-232-1202</w:delText>
+        </w:r>
+      </w:del>
+    </w:p>
+    <w:p>
+      <w:pPr>
+        <w:pStyle w:val="Contact"/>
+        <w:rPr>
+          <w:rStyle w:val="Hyperlink"/>
+        </w:rPr>
+      </w:pPr>
+      <w:r>
+        <w:t>Email:</w:t>
+      </w:r>
+      <w:r>
+        <w:t xml:space="preserve"> </w:t>
+      </w:r>
+      <w:hyperlink r:id="rId9" w:history="1">
         <w:r>
           <w:rPr>
             <w:rStyle w:val="Hyperlink"/>
           </w:rPr>
-          <w:t>http://joelvaneenwyk.com/</w:t>
-        </w:r>
+          <w:t>joel.vaneenwyk@gmail.com</w:t>
+        </w:r>
+      </w:hyperlink>
+    </w:p>
+    <w:p>
+      <w:pPr>
+        <w:pStyle w:val="Contact"/>
+      </w:pPr>
+      <w:r>
+        <w:rPr>
+          <w:rPrChange w:id="2" w:author="Joel Van Eenwyk" w:date="2016-07-26T12:34:00Z">
+            <w:rPr>
+              <w:b w:val="0"/>
+            </w:rPr>
+          </w:rPrChange>
+        </w:rPr>
+        <w:t>Homepage:</w:t>
+      </w:r>
+      <w:r>
+        <w:t xml:space="preserve"> </w:t>
+      </w:r>
+      <w:ins w:id="3" w:author="Joel Van Eenwyk" w:date="2016-07-26T12:34:00Z">
+        <w:r>
+          <w:fldChar w:fldCharType="begin"/>
+        </w:r>
+        <w:r>
+          <w:instrText xml:space="preserve"> HYPERLINK "</w:instrText>
+        </w:r>
+      </w:ins>
+      <w:r>
+        <w:rPr>
+          <w:rPrChange w:id="4" w:author="Joel Van Eenwyk" w:date="2016-07-26T12:34:00Z">
+            <w:rPr>
+              <w:rStyle w:val="Hyperlink"/>
+            </w:rPr>
+          </w:rPrChange>
+        </w:rPr>
+        <w:instrText>http</w:instrText>
+      </w:r>
+      <w:ins w:id="5" w:author="Joel Van Eenwyk" w:date="2016-07-26T12:34:00Z">
+        <w:r>
+          <w:rPr>
+            <w:rPrChange w:id="6" w:author="Joel Van Eenwyk" w:date="2016-07-26T12:34:00Z">
+              <w:rPr>
+                <w:rStyle w:val="Hyperlink"/>
+              </w:rPr>
+            </w:rPrChange>
+          </w:rPr>
+          <w:instrText>s</w:instrText>
+        </w:r>
+      </w:ins>
+      <w:r>
+        <w:rPr>
+          <w:rPrChange w:id="7" w:author="Joel Van Eenwyk" w:date="2016-07-26T12:34:00Z">
+            <w:rPr>
+              <w:rStyle w:val="Hyperlink"/>
+            </w:rPr>
+          </w:rPrChange>
+        </w:rPr>
+        <w:instrText>://joelvaneenwyk.com/</w:instrText>
+      </w:r>
+      <w:ins w:id="8" w:author="Joel Van Eenwyk" w:date="2016-07-26T12:34:00Z">
+        <w:r>
+          <w:instrText xml:space="preserve">" </w:instrText>
+        </w:r>
+        <w:r>
+          <w:fldChar w:fldCharType="separate"/>
+        </w:r>
+      </w:ins>
+      <w:r>
+        <w:rPr>
+          <w:rStyle w:val="Hyperlink"/>
+          <w:rPrChange w:id="9" w:author="Joel Van Eenwyk" w:date="2016-07-26T12:34:00Z">
+            <w:rPr>
+              <w:rStyle w:val="Hyperlink"/>
+            </w:rPr>
+          </w:rPrChange>
+        </w:rPr>
+        <w:t>http</w:t>
+      </w:r>
+      <w:ins w:id="10" w:author="Joel Van Eenwyk" w:date="2016-07-26T12:34:00Z">
+        <w:r>
+          <w:rPr>
+            <w:rStyle w:val="Hyperlink"/>
+            <w:rPrChange w:id="11" w:author="Joel Van Eenwyk" w:date="2016-07-26T12:34:00Z">
+              <w:rPr>
+                <w:rStyle w:val="Hyperlink"/>
+              </w:rPr>
+            </w:rPrChange>
+          </w:rPr>
+          <w:t>s</w:t>
+        </w:r>
+      </w:ins>
+      <w:r>
+        <w:rPr>
+          <w:rStyle w:val="Hyperlink"/>
+          <w:rPrChange w:id="12" w:author="Joel Van Eenwyk" w:date="2016-07-26T12:34:00Z">
+            <w:rPr>
+              <w:rStyle w:val="Hyperlink"/>
+            </w:rPr>
+          </w:rPrChange>
+        </w:rPr>
+        <w:t>://joelvaneen</w:t>
+      </w:r>
+      <w:r>
+        <w:rPr>
+          <w:rStyle w:val="Hyperlink"/>
+          <w:rPrChange w:id="13" w:author="Joel Van Eenwyk" w:date="2016-07-26T12:34:00Z">
+            <w:rPr>
+              <w:rStyle w:val="Hyperlink"/>
+            </w:rPr>
+          </w:rPrChange>
+        </w:rPr>
+        <w:t>w</w:t>
+      </w:r>
+      <w:r>
+        <w:rPr>
+          <w:rStyle w:val="Hyperlink"/>
+          <w:rPrChange w:id="14" w:author="Joel Van Eenwyk" w:date="2016-07-26T12:34:00Z">
+            <w:rPr>
+              <w:rStyle w:val="Hyperlink"/>
+            </w:rPr>
+          </w:rPrChange>
+        </w:rPr>
+        <w:t>yk.com/</w:t>
+      </w:r>
+      <w:ins w:id="15" w:author="Joel Van Eenwyk" w:date="2016-07-26T12:34:00Z">
         <w:r>
           <w:fldChar w:fldCharType="end"/>
         </w:r>
-        <w:r>
-          <w:t xml:space="preserve"> </w:t>
-        </w:r>
       </w:ins>
-    </w:p>
-    <w:p>
-      <w:pPr>
-        <w:pStyle w:val="Heading1"/>
-        <w:ind w:left="0"/>
-        <w:rPr>
-          <w:del w:id="20" w:author="Joel Van Eenwyk" w:date="2015-10-12T00:02:00Z"/>
-        </w:rPr>
-        <w:pPrChange w:id="21" w:author="Joel Van Eenwyk" w:date="2015-10-12T00:02:00Z">
-          <w:pPr>
-            <w:pStyle w:val="Heading1"/>
-          </w:pPr>
-        </w:pPrChange>
-      </w:pPr>
-      <w:del w:id="22" w:author="Joel Van Eenwyk" w:date="2015-10-12T00:02:00Z">
-        <w:r>
-          <w:delText>Objective</w:delText>
-        </w:r>
-      </w:del>
+      <w:r>
+        <w:t xml:space="preserve"> </w:t>
+      </w:r>
     </w:p>
     <w:p>
       <w:pPr>
         <w:pStyle w:val="Contact"/>
-        <w:pPrChange w:id="23" w:author="Joel Van Eenwyk" w:date="2015-10-12T00:02:00Z">
-          <w:pPr>
-            <w:pStyle w:val="Body"/>
-          </w:pPr>
-        </w:pPrChange>
-      </w:pPr>
-      <w:del w:id="24" w:author="Joel Van Eenwyk" w:date="2015-10-11T22:27:00Z">
-        <w:r>
-          <w:delText xml:space="preserve">Create tools </w:delText>
-        </w:r>
-        <w:r>
-          <w:delText xml:space="preserve">to improve the </w:delText>
-        </w:r>
-        <w:r>
-          <w:delText>pipelines</w:delText>
-        </w:r>
-        <w:r>
-          <w:delText xml:space="preserve"> in a visual effects studio</w:delText>
-        </w:r>
-        <w:r>
-          <w:delText>,</w:delText>
-        </w:r>
-        <w:r>
-          <w:delText xml:space="preserve"> to work in </w:delText>
-        </w:r>
-        <w:r>
-          <w:delText xml:space="preserve">R&amp;D </w:delText>
-        </w:r>
-        <w:r>
-          <w:delText>to develop innovative solutions to problems</w:delText>
-        </w:r>
-        <w:r>
-          <w:delText xml:space="preserve">, </w:delText>
-        </w:r>
-        <w:r>
-          <w:delText xml:space="preserve">and to help push </w:delText>
-        </w:r>
-        <w:r>
-          <w:delText>the technological boundaries of the visual effects</w:delText>
-        </w:r>
-        <w:r>
-          <w:delText xml:space="preserve"> and game</w:delText>
-        </w:r>
-        <w:r>
-          <w:delText xml:space="preserve"> industry.</w:delText>
-        </w:r>
-      </w:del>
+      </w:pPr>
     </w:p>
     <w:p>
       <w:pPr>
@@ -286,488 +239,569 @@
         <w:pStyle w:val="Summary"/>
         <w:ind w:left="990" w:hanging="360"/>
       </w:pPr>
-      <w:ins w:id="25" w:author="Joel Van Eenwyk [2]" w:date="2016-03-13T17:02:00Z">
+      <w:r>
+        <w:rPr>
+          <w:sz w:val="22"/>
+          <w:szCs w:val="22"/>
+        </w:rPr>
+        <w:t>10</w:t>
+      </w:r>
+      <w:r>
+        <w:rPr>
+          <w:sz w:val="22"/>
+          <w:szCs w:val="22"/>
+        </w:rPr>
+        <w:t xml:space="preserve">+ years </w:t>
+      </w:r>
+      <w:ins w:id="16" w:author="Joel Van Eenwyk" w:date="2016-07-26T12:35:00Z">
         <w:r>
           <w:rPr>
             <w:sz w:val="22"/>
             <w:szCs w:val="22"/>
           </w:rPr>
-          <w:t>10</w:t>
+          <w:t xml:space="preserve">of </w:t>
         </w:r>
       </w:ins>
-      <w:del w:id="26" w:author="Joel Van Eenwyk [2]" w:date="2016-03-13T17:02:00Z">
+      <w:r>
+        <w:rPr>
+          <w:sz w:val="22"/>
+          <w:szCs w:val="22"/>
+        </w:rPr>
+        <w:t xml:space="preserve">experience in </w:t>
+      </w:r>
+      <w:r>
+        <w:rPr>
+          <w:sz w:val="22"/>
+          <w:szCs w:val="22"/>
+        </w:rPr>
+        <w:t>software engineering</w:t>
+      </w:r>
+      <w:r>
+        <w:rPr>
+          <w:sz w:val="22"/>
+          <w:szCs w:val="22"/>
+        </w:rPr>
+        <w:t xml:space="preserve"> and </w:t>
+      </w:r>
+      <w:r>
+        <w:rPr>
+          <w:sz w:val="22"/>
+          <w:szCs w:val="22"/>
+        </w:rPr>
+        <w:t>programming</w:t>
+      </w:r>
+    </w:p>
+    <w:p>
+      <w:pPr>
+        <w:pStyle w:val="Summary"/>
+        <w:ind w:left="990" w:hanging="360"/>
+        <w:rPr>
+          <w:sz w:val="22"/>
+          <w:szCs w:val="22"/>
+        </w:rPr>
+      </w:pPr>
+      <w:r>
+        <w:rPr>
+          <w:sz w:val="22"/>
+          <w:szCs w:val="22"/>
+        </w:rPr>
+        <w:t>Skilled</w:t>
+      </w:r>
+      <w:r>
+        <w:rPr>
+          <w:sz w:val="22"/>
+          <w:szCs w:val="22"/>
+        </w:rPr>
+        <w:t xml:space="preserve"> </w:t>
+      </w:r>
+      <w:r>
+        <w:rPr>
+          <w:sz w:val="22"/>
+          <w:szCs w:val="22"/>
+        </w:rPr>
+        <w:t xml:space="preserve">in </w:t>
+      </w:r>
+      <w:r>
+        <w:rPr>
+          <w:sz w:val="22"/>
+          <w:szCs w:val="22"/>
+        </w:rPr>
+        <w:t>the following p</w:t>
+      </w:r>
+      <w:r>
+        <w:rPr>
+          <w:sz w:val="22"/>
+          <w:szCs w:val="22"/>
+        </w:rPr>
+        <w:t xml:space="preserve">rogramming </w:t>
+      </w:r>
+      <w:r>
+        <w:rPr>
+          <w:sz w:val="22"/>
+          <w:szCs w:val="22"/>
+        </w:rPr>
+        <w:t>l</w:t>
+      </w:r>
+      <w:r>
+        <w:rPr>
+          <w:sz w:val="22"/>
+          <w:szCs w:val="22"/>
+        </w:rPr>
+        <w:t>anguages:</w:t>
+      </w:r>
+      <w:r>
+        <w:rPr>
+          <w:sz w:val="22"/>
+          <w:szCs w:val="22"/>
+        </w:rPr>
+        <w:t xml:space="preserve"> C/</w:t>
+      </w:r>
+      <w:r>
+        <w:rPr>
+          <w:sz w:val="22"/>
+          <w:szCs w:val="22"/>
+        </w:rPr>
+        <w:t>C</w:t>
+      </w:r>
+      <w:r>
+        <w:rPr>
+          <w:sz w:val="22"/>
+          <w:szCs w:val="22"/>
+        </w:rPr>
+        <w:t>++</w:t>
+      </w:r>
+      <w:r>
+        <w:rPr>
+          <w:sz w:val="22"/>
+          <w:szCs w:val="22"/>
+        </w:rPr>
+        <w:t xml:space="preserve">, </w:t>
+      </w:r>
+      <w:r>
+        <w:rPr>
+          <w:sz w:val="22"/>
+          <w:szCs w:val="22"/>
+        </w:rPr>
+        <w:t xml:space="preserve">C#, </w:t>
+      </w:r>
+      <w:r>
+        <w:rPr>
+          <w:sz w:val="22"/>
+          <w:szCs w:val="22"/>
+        </w:rPr>
+        <w:t xml:space="preserve">Python, </w:t>
+      </w:r>
+      <w:r>
+        <w:rPr>
+          <w:sz w:val="22"/>
+          <w:szCs w:val="22"/>
+        </w:rPr>
+        <w:t xml:space="preserve">Java, </w:t>
+      </w:r>
+      <w:r>
+        <w:rPr>
+          <w:sz w:val="22"/>
+          <w:szCs w:val="22"/>
+        </w:rPr>
+        <w:t>Haskell</w:t>
+      </w:r>
+      <w:r>
+        <w:rPr>
+          <w:sz w:val="22"/>
+          <w:szCs w:val="22"/>
+        </w:rPr>
+        <w:t xml:space="preserve">, a variety of </w:t>
+      </w:r>
+      <w:r>
+        <w:rPr>
+          <w:sz w:val="22"/>
+          <w:szCs w:val="22"/>
+        </w:rPr>
+        <w:t xml:space="preserve">3D </w:t>
+      </w:r>
+      <w:r>
+        <w:rPr>
+          <w:sz w:val="22"/>
+          <w:szCs w:val="22"/>
+        </w:rPr>
+        <w:t>scripting l</w:t>
+      </w:r>
+      <w:r>
+        <w:rPr>
+          <w:sz w:val="22"/>
+          <w:szCs w:val="22"/>
+        </w:rPr>
+        <w:t>anguages (</w:t>
+      </w:r>
+      <w:r>
+        <w:rPr>
+          <w:sz w:val="22"/>
+          <w:szCs w:val="22"/>
+        </w:rPr>
+        <w:t>e</w:t>
+      </w:r>
+      <w:r>
+        <w:rPr>
+          <w:sz w:val="22"/>
+          <w:szCs w:val="22"/>
+        </w:rPr>
+        <w:t>.</w:t>
+      </w:r>
+      <w:r>
+        <w:rPr>
+          <w:sz w:val="22"/>
+          <w:szCs w:val="22"/>
+        </w:rPr>
+        <w:t>g.</w:t>
+      </w:r>
+      <w:r>
+        <w:rPr>
+          <w:sz w:val="22"/>
+          <w:szCs w:val="22"/>
+        </w:rPr>
+        <w:t>,</w:t>
+      </w:r>
+      <w:r>
+        <w:rPr>
+          <w:sz w:val="22"/>
+          <w:szCs w:val="22"/>
+        </w:rPr>
+        <w:t xml:space="preserve"> </w:t>
+      </w:r>
+      <w:r>
+        <w:rPr>
+          <w:sz w:val="22"/>
+          <w:szCs w:val="22"/>
+        </w:rPr>
+        <w:t xml:space="preserve">MEL, MaxScript, </w:t>
+      </w:r>
+      <w:r>
+        <w:rPr>
+          <w:sz w:val="22"/>
+          <w:szCs w:val="22"/>
+        </w:rPr>
+        <w:t xml:space="preserve">HScript, etc), </w:t>
+      </w:r>
+      <w:r>
+        <w:rPr>
+          <w:sz w:val="22"/>
+          <w:szCs w:val="22"/>
+        </w:rPr>
+        <w:t xml:space="preserve">Tcl/Tk, </w:t>
+      </w:r>
+      <w:r>
+        <w:rPr>
+          <w:sz w:val="22"/>
+          <w:szCs w:val="22"/>
+        </w:rPr>
+        <w:t xml:space="preserve">and </w:t>
+      </w:r>
+      <w:r>
+        <w:rPr>
+          <w:sz w:val="22"/>
+          <w:szCs w:val="22"/>
+        </w:rPr>
+        <w:t>some web-based languages (e</w:t>
+      </w:r>
+      <w:r>
+        <w:rPr>
+          <w:sz w:val="22"/>
+          <w:szCs w:val="22"/>
+        </w:rPr>
+        <w:t>.</w:t>
+      </w:r>
+      <w:r>
+        <w:rPr>
+          <w:sz w:val="22"/>
+          <w:szCs w:val="22"/>
+        </w:rPr>
+        <w:t>g.</w:t>
+      </w:r>
+      <w:r>
+        <w:rPr>
+          <w:sz w:val="22"/>
+          <w:szCs w:val="22"/>
+        </w:rPr>
+        <w:t>,</w:t>
+      </w:r>
+      <w:r>
+        <w:rPr>
+          <w:sz w:val="22"/>
+          <w:szCs w:val="22"/>
+        </w:rPr>
+        <w:t xml:space="preserve"> HTML, CSS, </w:t>
+      </w:r>
+      <w:r>
+        <w:rPr>
+          <w:sz w:val="22"/>
+          <w:szCs w:val="22"/>
+        </w:rPr>
+        <w:t xml:space="preserve">PHP, </w:t>
+      </w:r>
+      <w:r>
+        <w:rPr>
+          <w:sz w:val="22"/>
+          <w:szCs w:val="22"/>
+        </w:rPr>
+        <w:t>etc)</w:t>
+      </w:r>
+    </w:p>
+    <w:p>
+      <w:pPr>
+        <w:pStyle w:val="Summary"/>
+        <w:ind w:left="990" w:hanging="360"/>
+        <w:rPr>
+          <w:sz w:val="22"/>
+          <w:szCs w:val="22"/>
+        </w:rPr>
+      </w:pPr>
+      <w:r>
+        <w:rPr>
+          <w:sz w:val="22"/>
+          <w:szCs w:val="22"/>
+        </w:rPr>
+        <w:t xml:space="preserve">Experienced creating shaders visually (in Houdini and Maya) and with shader </w:t>
+      </w:r>
+      <w:r>
+        <w:rPr>
+          <w:sz w:val="22"/>
+          <w:szCs w:val="22"/>
+        </w:rPr>
+        <w:t xml:space="preserve">languages </w:t>
+      </w:r>
+      <w:r>
+        <w:rPr>
+          <w:sz w:val="22"/>
+          <w:szCs w:val="22"/>
+        </w:rPr>
+        <w:t>for real-time systems</w:t>
+      </w:r>
+      <w:r>
+        <w:rPr>
+          <w:sz w:val="22"/>
+          <w:szCs w:val="22"/>
+        </w:rPr>
+        <w:t xml:space="preserve"> (</w:t>
+      </w:r>
+      <w:r>
+        <w:rPr>
+          <w:sz w:val="22"/>
+          <w:szCs w:val="22"/>
+        </w:rPr>
+        <w:t xml:space="preserve">e.g., </w:t>
+      </w:r>
+      <w:r>
+        <w:rPr>
+          <w:sz w:val="22"/>
+          <w:szCs w:val="22"/>
+        </w:rPr>
+        <w:t>GLSL) and film (</w:t>
+      </w:r>
+      <w:r>
+        <w:rPr>
+          <w:sz w:val="22"/>
+          <w:szCs w:val="22"/>
+        </w:rPr>
+        <w:t xml:space="preserve">e.g., </w:t>
+      </w:r>
+      <w:r>
+        <w:rPr>
+          <w:sz w:val="22"/>
+          <w:szCs w:val="22"/>
+        </w:rPr>
+        <w:t>Renderman)</w:t>
+      </w:r>
+    </w:p>
+    <w:p>
+      <w:pPr>
+        <w:pStyle w:val="Summary"/>
+        <w:ind w:left="990" w:hanging="360"/>
+        <w:rPr>
+          <w:sz w:val="22"/>
+          <w:szCs w:val="22"/>
+        </w:rPr>
+      </w:pPr>
+      <w:r>
+        <w:rPr>
+          <w:sz w:val="22"/>
+          <w:szCs w:val="22"/>
+        </w:rPr>
+        <w:t xml:space="preserve">Extensive experience with the Windows API along with </w:t>
+      </w:r>
+      <w:r>
+        <w:rPr>
+          <w:sz w:val="22"/>
+          <w:szCs w:val="22"/>
+        </w:rPr>
+        <w:t>the cross-platform window toolkit</w:t>
+      </w:r>
+      <w:r>
+        <w:rPr>
+          <w:sz w:val="22"/>
+          <w:szCs w:val="22"/>
+        </w:rPr>
+        <w:t xml:space="preserve"> </w:t>
+      </w:r>
+      <w:r>
+        <w:rPr>
+          <w:sz w:val="22"/>
+          <w:szCs w:val="22"/>
+        </w:rPr>
+        <w:t>wxWidgets</w:t>
+      </w:r>
+    </w:p>
+    <w:p>
+      <w:pPr>
+        <w:pStyle w:val="Summary"/>
+        <w:ind w:left="990" w:hanging="360"/>
+        <w:rPr>
+          <w:sz w:val="22"/>
+          <w:szCs w:val="22"/>
+        </w:rPr>
+      </w:pPr>
+      <w:r>
+        <w:rPr>
+          <w:sz w:val="22"/>
+          <w:szCs w:val="22"/>
+        </w:rPr>
+        <w:t>Skilled</w:t>
+      </w:r>
+      <w:r>
+        <w:rPr>
+          <w:sz w:val="22"/>
+          <w:szCs w:val="22"/>
+        </w:rPr>
+        <w:t xml:space="preserve"> </w:t>
+      </w:r>
+      <w:r>
+        <w:rPr>
+          <w:sz w:val="22"/>
+          <w:szCs w:val="22"/>
+        </w:rPr>
+        <w:t>in the use of</w:t>
+      </w:r>
+      <w:r>
+        <w:rPr>
+          <w:sz w:val="22"/>
+          <w:szCs w:val="22"/>
+        </w:rPr>
+        <w:t xml:space="preserve"> many </w:t>
+      </w:r>
+      <w:ins w:id="17" w:author="Joel Van Eenwyk" w:date="2016-07-26T12:35:00Z">
         <w:r>
           <w:rPr>
             <w:sz w:val="22"/>
             <w:szCs w:val="22"/>
           </w:rPr>
-          <w:delText>8</w:delText>
-        </w:r>
-      </w:del>
-      <w:r>
-        <w:rPr>
-          <w:sz w:val="22"/>
-          <w:szCs w:val="22"/>
-        </w:rPr>
-        <w:t xml:space="preserve">+ years </w:t>
-      </w:r>
-      <w:r>
-        <w:rPr>
-          <w:sz w:val="22"/>
-          <w:szCs w:val="22"/>
-        </w:rPr>
-        <w:t xml:space="preserve">experience in </w:t>
-      </w:r>
-      <w:r>
-        <w:rPr>
-          <w:sz w:val="22"/>
-          <w:szCs w:val="22"/>
-        </w:rPr>
-        <w:t>software engineering</w:t>
-      </w:r>
-      <w:r>
-        <w:rPr>
-          <w:sz w:val="22"/>
-          <w:szCs w:val="22"/>
-        </w:rPr>
-        <w:t xml:space="preserve"> and </w:t>
-      </w:r>
-      <w:r>
-        <w:rPr>
-          <w:sz w:val="22"/>
-          <w:szCs w:val="22"/>
-        </w:rPr>
-        <w:t>programming</w:t>
-      </w:r>
-    </w:p>
-    <w:p>
-      <w:pPr>
-        <w:pStyle w:val="Summary"/>
-        <w:ind w:left="990" w:hanging="360"/>
-        <w:rPr>
-          <w:sz w:val="22"/>
-          <w:szCs w:val="22"/>
-        </w:rPr>
-      </w:pPr>
-      <w:r>
-        <w:rPr>
-          <w:sz w:val="22"/>
-          <w:szCs w:val="22"/>
-        </w:rPr>
-        <w:t>Skilled</w:t>
-      </w:r>
-      <w:r>
-        <w:rPr>
-          <w:sz w:val="22"/>
-          <w:szCs w:val="22"/>
-        </w:rPr>
-        <w:t xml:space="preserve"> </w:t>
-      </w:r>
-      <w:r>
-        <w:rPr>
-          <w:sz w:val="22"/>
-          <w:szCs w:val="22"/>
-        </w:rPr>
-        <w:t xml:space="preserve">in </w:t>
-      </w:r>
-      <w:r>
-        <w:rPr>
-          <w:sz w:val="22"/>
-          <w:szCs w:val="22"/>
-        </w:rPr>
-        <w:t>the following p</w:t>
-      </w:r>
-      <w:r>
-        <w:rPr>
-          <w:sz w:val="22"/>
-          <w:szCs w:val="22"/>
-        </w:rPr>
-        <w:t xml:space="preserve">rogramming </w:t>
-      </w:r>
-      <w:r>
-        <w:rPr>
-          <w:sz w:val="22"/>
-          <w:szCs w:val="22"/>
-        </w:rPr>
-        <w:t>l</w:t>
-      </w:r>
-      <w:r>
-        <w:rPr>
-          <w:sz w:val="22"/>
-          <w:szCs w:val="22"/>
-        </w:rPr>
-        <w:t>anguages:</w:t>
-      </w:r>
-      <w:r>
-        <w:rPr>
-          <w:sz w:val="22"/>
-          <w:szCs w:val="22"/>
-        </w:rPr>
-        <w:t xml:space="preserve"> C/</w:t>
-      </w:r>
-      <w:r>
-        <w:rPr>
-          <w:sz w:val="22"/>
-          <w:szCs w:val="22"/>
-        </w:rPr>
-        <w:t>C</w:t>
-      </w:r>
-      <w:r>
-        <w:rPr>
-          <w:sz w:val="22"/>
-          <w:szCs w:val="22"/>
-        </w:rPr>
-        <w:t>++</w:t>
-      </w:r>
-      <w:r>
-        <w:rPr>
-          <w:sz w:val="22"/>
-          <w:szCs w:val="22"/>
-        </w:rPr>
-        <w:t xml:space="preserve">, </w:t>
-      </w:r>
-      <w:r>
-        <w:rPr>
-          <w:sz w:val="22"/>
-          <w:szCs w:val="22"/>
-        </w:rPr>
-        <w:t xml:space="preserve">C#, </w:t>
-      </w:r>
-      <w:r>
-        <w:rPr>
-          <w:sz w:val="22"/>
-          <w:szCs w:val="22"/>
-        </w:rPr>
-        <w:t xml:space="preserve">Python, </w:t>
-      </w:r>
-      <w:r>
-        <w:rPr>
-          <w:sz w:val="22"/>
-          <w:szCs w:val="22"/>
-        </w:rPr>
-        <w:t xml:space="preserve">Java, </w:t>
-      </w:r>
-      <w:r>
-        <w:rPr>
-          <w:sz w:val="22"/>
-          <w:szCs w:val="22"/>
-        </w:rPr>
-        <w:t>Haskell</w:t>
-      </w:r>
-      <w:r>
-        <w:rPr>
-          <w:sz w:val="22"/>
-          <w:szCs w:val="22"/>
-        </w:rPr>
-        <w:t xml:space="preserve">, a variety of </w:t>
-      </w:r>
-      <w:r>
-        <w:rPr>
-          <w:sz w:val="22"/>
-          <w:szCs w:val="22"/>
-        </w:rPr>
-        <w:t xml:space="preserve">3D </w:t>
-      </w:r>
-      <w:r>
-        <w:rPr>
-          <w:sz w:val="22"/>
-          <w:szCs w:val="22"/>
-        </w:rPr>
-        <w:t>scripting l</w:t>
-      </w:r>
-      <w:r>
-        <w:rPr>
-          <w:sz w:val="22"/>
-          <w:szCs w:val="22"/>
-        </w:rPr>
-        <w:t>anguages (</w:t>
-      </w:r>
-      <w:r>
-        <w:rPr>
-          <w:sz w:val="22"/>
-          <w:szCs w:val="22"/>
-        </w:rPr>
-        <w:t>e</w:t>
-      </w:r>
-      <w:r>
-        <w:rPr>
-          <w:sz w:val="22"/>
-          <w:szCs w:val="22"/>
-        </w:rPr>
-        <w:t>.</w:t>
-      </w:r>
-      <w:r>
-        <w:rPr>
-          <w:sz w:val="22"/>
-          <w:szCs w:val="22"/>
-        </w:rPr>
-        <w:t>g.</w:t>
-      </w:r>
-      <w:r>
-        <w:rPr>
-          <w:sz w:val="22"/>
-          <w:szCs w:val="22"/>
-        </w:rPr>
-        <w:t>,</w:t>
-      </w:r>
-      <w:r>
-        <w:rPr>
-          <w:sz w:val="22"/>
-          <w:szCs w:val="22"/>
-        </w:rPr>
-        <w:t xml:space="preserve"> </w:t>
-      </w:r>
-      <w:r>
-        <w:rPr>
-          <w:sz w:val="22"/>
-          <w:szCs w:val="22"/>
-        </w:rPr>
-        <w:t xml:space="preserve">MEL, MaxScript, </w:t>
-      </w:r>
-      <w:r>
-        <w:rPr>
-          <w:sz w:val="22"/>
-          <w:szCs w:val="22"/>
-        </w:rPr>
-        <w:t xml:space="preserve">HScript, etc), </w:t>
-      </w:r>
-      <w:r>
-        <w:rPr>
-          <w:sz w:val="22"/>
-          <w:szCs w:val="22"/>
-        </w:rPr>
-        <w:t xml:space="preserve">Tcl/Tk, </w:t>
-      </w:r>
-      <w:r>
-        <w:rPr>
-          <w:sz w:val="22"/>
-          <w:szCs w:val="22"/>
-        </w:rPr>
-        <w:t xml:space="preserve">and </w:t>
-      </w:r>
-      <w:r>
-        <w:rPr>
-          <w:sz w:val="22"/>
-          <w:szCs w:val="22"/>
-        </w:rPr>
-        <w:t>some web-based languages (e</w:t>
-      </w:r>
-      <w:r>
-        <w:rPr>
-          <w:sz w:val="22"/>
-          <w:szCs w:val="22"/>
-        </w:rPr>
-        <w:t>.</w:t>
-      </w:r>
-      <w:r>
-        <w:rPr>
-          <w:sz w:val="22"/>
-          <w:szCs w:val="22"/>
-        </w:rPr>
-        <w:t>g.</w:t>
-      </w:r>
-      <w:r>
-        <w:rPr>
-          <w:sz w:val="22"/>
-          <w:szCs w:val="22"/>
-        </w:rPr>
-        <w:t>,</w:t>
-      </w:r>
-      <w:r>
-        <w:rPr>
-          <w:sz w:val="22"/>
-          <w:szCs w:val="22"/>
-        </w:rPr>
-        <w:t xml:space="preserve"> HTML, CSS, </w:t>
-      </w:r>
-      <w:r>
-        <w:rPr>
-          <w:sz w:val="22"/>
-          <w:szCs w:val="22"/>
-        </w:rPr>
-        <w:t xml:space="preserve">PHP, </w:t>
-      </w:r>
-      <w:r>
-        <w:rPr>
-          <w:sz w:val="22"/>
-          <w:szCs w:val="22"/>
-        </w:rPr>
-        <w:t>etc)</w:t>
-      </w:r>
-    </w:p>
-    <w:p>
-      <w:pPr>
-        <w:pStyle w:val="Summary"/>
-        <w:ind w:left="990" w:hanging="360"/>
-        <w:rPr>
-          <w:sz w:val="22"/>
-          <w:szCs w:val="22"/>
-        </w:rPr>
-      </w:pPr>
-      <w:r>
-        <w:rPr>
-          <w:sz w:val="22"/>
-          <w:szCs w:val="22"/>
-        </w:rPr>
-        <w:t xml:space="preserve">Experienced creating shaders visually (in Houdini and Maya) and with shader </w:t>
-      </w:r>
-      <w:r>
-        <w:rPr>
-          <w:sz w:val="22"/>
-          <w:szCs w:val="22"/>
-        </w:rPr>
-        <w:t xml:space="preserve">languages </w:t>
-      </w:r>
-      <w:r>
-        <w:rPr>
-          <w:sz w:val="22"/>
-          <w:szCs w:val="22"/>
-        </w:rPr>
-        <w:t>for real-time systems</w:t>
-      </w:r>
-      <w:r>
-        <w:rPr>
-          <w:sz w:val="22"/>
-          <w:szCs w:val="22"/>
-        </w:rPr>
-        <w:t xml:space="preserve"> (</w:t>
-      </w:r>
-      <w:r>
-        <w:rPr>
-          <w:sz w:val="22"/>
-          <w:szCs w:val="22"/>
-        </w:rPr>
-        <w:t xml:space="preserve">e.g., </w:t>
-      </w:r>
-      <w:r>
-        <w:rPr>
-          <w:sz w:val="22"/>
-          <w:szCs w:val="22"/>
-        </w:rPr>
-        <w:t>GLSL) and film (</w:t>
-      </w:r>
-      <w:r>
-        <w:rPr>
-          <w:sz w:val="22"/>
-          <w:szCs w:val="22"/>
-        </w:rPr>
-        <w:t xml:space="preserve">e.g., </w:t>
-      </w:r>
-      <w:r>
-        <w:rPr>
-          <w:sz w:val="22"/>
-          <w:szCs w:val="22"/>
-        </w:rPr>
-        <w:t>Renderman)</w:t>
-      </w:r>
-    </w:p>
-    <w:p>
-      <w:pPr>
-        <w:pStyle w:val="Summary"/>
-        <w:ind w:left="990" w:hanging="360"/>
-        <w:rPr>
-          <w:sz w:val="22"/>
-          <w:szCs w:val="22"/>
-        </w:rPr>
-      </w:pPr>
-      <w:r>
-        <w:rPr>
-          <w:sz w:val="22"/>
-          <w:szCs w:val="22"/>
-        </w:rPr>
-        <w:t xml:space="preserve">Extensive experience with the Windows API along with </w:t>
-      </w:r>
-      <w:r>
-        <w:rPr>
-          <w:sz w:val="22"/>
-          <w:szCs w:val="22"/>
-        </w:rPr>
-        <w:t>the cross-platform window toolkit</w:t>
-      </w:r>
-      <w:r>
-        <w:rPr>
-          <w:sz w:val="22"/>
-          <w:szCs w:val="22"/>
-        </w:rPr>
-        <w:t xml:space="preserve"> </w:t>
-      </w:r>
-      <w:r>
-        <w:rPr>
-          <w:sz w:val="22"/>
-          <w:szCs w:val="22"/>
-        </w:rPr>
-        <w:t>wxWidgets</w:t>
-      </w:r>
-    </w:p>
-    <w:p>
-      <w:pPr>
-        <w:pStyle w:val="Summary"/>
-        <w:ind w:left="990" w:hanging="360"/>
-        <w:rPr>
-          <w:sz w:val="22"/>
-          <w:szCs w:val="22"/>
-        </w:rPr>
-      </w:pPr>
-      <w:r>
-        <w:rPr>
-          <w:sz w:val="22"/>
-          <w:szCs w:val="22"/>
-        </w:rPr>
-        <w:t>Skilled</w:t>
-      </w:r>
-      <w:r>
-        <w:rPr>
-          <w:sz w:val="22"/>
-          <w:szCs w:val="22"/>
-        </w:rPr>
-        <w:t xml:space="preserve"> </w:t>
-      </w:r>
-      <w:r>
-        <w:rPr>
-          <w:sz w:val="22"/>
-          <w:szCs w:val="22"/>
-        </w:rPr>
-        <w:t>in the use of</w:t>
-      </w:r>
-      <w:r>
-        <w:rPr>
-          <w:sz w:val="22"/>
-          <w:szCs w:val="22"/>
-        </w:rPr>
-        <w:t xml:space="preserve"> many 3D packages including:</w:t>
-      </w:r>
-      <w:del w:id="27" w:author="Joel Van Eenwyk" w:date="2015-10-11T22:22:00Z">
+          <w:t>DCC</w:t>
+        </w:r>
+      </w:ins>
+      <w:del w:id="18" w:author="Joel Van Eenwyk" w:date="2016-07-26T12:35:00Z">
         <w:r>
           <w:rPr>
             <w:sz w:val="22"/>
             <w:szCs w:val="22"/>
           </w:rPr>
-          <w:delText xml:space="preserve"> Houdini, </w:delText>
+          <w:delText>3D</w:delText>
         </w:r>
       </w:del>
-      <w:ins w:id="28" w:author="Joel Van Eenwyk" w:date="2015-10-11T22:22:00Z">
+      <w:ins w:id="19" w:author="Joel Van Eenwyk" w:date="2016-07-26T12:35:00Z">
         <w:r>
           <w:rPr>
             <w:sz w:val="22"/>
             <w:szCs w:val="22"/>
           </w:rPr>
-          <w:t xml:space="preserve"> </w:t>
+          <w:t xml:space="preserve">s </w:t>
         </w:r>
       </w:ins>
-      <w:r>
-        <w:rPr>
-          <w:sz w:val="22"/>
-          <w:szCs w:val="22"/>
-        </w:rPr>
-        <w:t>Maya</w:t>
-      </w:r>
-      <w:ins w:id="29" w:author="Joel Van Eenwyk" w:date="2015-10-11T22:22:00Z">
+      <w:del w:id="20" w:author="Joel Van Eenwyk" w:date="2016-07-26T12:35:00Z">
         <w:r>
           <w:rPr>
             <w:sz w:val="22"/>
             <w:szCs w:val="22"/>
           </w:rPr>
-          <w:t xml:space="preserve">, Side Effects </w:t>
+          <w:delText xml:space="preserve"> packages </w:delText>
+        </w:r>
+      </w:del>
+      <w:r>
+        <w:rPr>
+          <w:sz w:val="22"/>
+          <w:szCs w:val="22"/>
+        </w:rPr>
+        <w:t>including:</w:t>
+      </w:r>
+      <w:r>
+        <w:rPr>
+          <w:sz w:val="22"/>
+          <w:szCs w:val="22"/>
+        </w:rPr>
+        <w:t xml:space="preserve"> </w:t>
+      </w:r>
+      <w:r>
+        <w:rPr>
+          <w:sz w:val="22"/>
+          <w:szCs w:val="22"/>
+        </w:rPr>
+        <w:t>Maya</w:t>
+      </w:r>
+      <w:r>
+        <w:rPr>
+          <w:sz w:val="22"/>
+          <w:szCs w:val="22"/>
+        </w:rPr>
+        <w:t xml:space="preserve">, </w:t>
+      </w:r>
+      <w:del w:id="21" w:author="Joel Van Eenwyk" w:date="2016-07-26T12:36:00Z">
+        <w:r>
+          <w:rPr>
+            <w:sz w:val="22"/>
+            <w:szCs w:val="22"/>
+          </w:rPr>
+          <w:delText xml:space="preserve">Side Effects </w:delText>
+        </w:r>
+        <w:r>
+          <w:rPr>
+            <w:sz w:val="22"/>
+            <w:szCs w:val="22"/>
+          </w:rPr>
+          <w:delText>Houdini</w:delText>
+        </w:r>
+        <w:r>
+          <w:rPr>
+            <w:sz w:val="22"/>
+            <w:szCs w:val="22"/>
+          </w:rPr>
+          <w:delText xml:space="preserve">, </w:delText>
+        </w:r>
+        <w:r>
+          <w:rPr>
+            <w:sz w:val="22"/>
+            <w:szCs w:val="22"/>
+          </w:rPr>
+          <w:delText xml:space="preserve">and </w:delText>
+        </w:r>
+      </w:del>
+      <w:r>
+        <w:rPr>
+          <w:sz w:val="22"/>
+          <w:szCs w:val="22"/>
+        </w:rPr>
+        <w:t>3dsmax</w:t>
+      </w:r>
+      <w:ins w:id="22" w:author="Joel Van Eenwyk" w:date="2016-07-26T12:36:00Z">
+        <w:r>
+          <w:rPr>
+            <w:sz w:val="22"/>
+            <w:szCs w:val="22"/>
+          </w:rPr>
+          <w:t xml:space="preserve">, and </w:t>
+        </w:r>
+        <w:r>
+          <w:rPr>
+            <w:sz w:val="22"/>
+            <w:szCs w:val="22"/>
+          </w:rPr>
+          <w:t xml:space="preserve">Side Effects </w:t>
         </w:r>
         <w:r>
           <w:rPr>
@@ -776,101 +810,25 @@
           </w:rPr>
           <w:t>Houdini</w:t>
         </w:r>
-      </w:ins>
-      <w:r>
-        <w:rPr>
-          <w:sz w:val="22"/>
-          <w:szCs w:val="22"/>
-        </w:rPr>
-        <w:t xml:space="preserve">, </w:t>
-      </w:r>
-      <w:r>
-        <w:rPr>
-          <w:sz w:val="22"/>
-          <w:szCs w:val="22"/>
-        </w:rPr>
-        <w:t xml:space="preserve">and </w:t>
-      </w:r>
-      <w:r>
-        <w:rPr>
-          <w:sz w:val="22"/>
-          <w:szCs w:val="22"/>
-        </w:rPr>
-        <w:t>3dsmax</w:t>
-      </w:r>
-      <w:r>
-        <w:rPr>
-          <w:sz w:val="22"/>
-          <w:szCs w:val="22"/>
-        </w:rPr>
-        <w:t>.</w:t>
-      </w:r>
-    </w:p>
-    <w:p>
-      <w:pPr>
-        <w:pStyle w:val="Summary"/>
-        <w:ind w:left="990" w:hanging="360"/>
-        <w:rPr>
-          <w:sz w:val="22"/>
-          <w:szCs w:val="22"/>
-        </w:rPr>
-      </w:pPr>
-      <w:r>
-        <w:rPr>
-          <w:sz w:val="22"/>
-          <w:szCs w:val="22"/>
-        </w:rPr>
-        <w:t>Very familiar with a variety of tools including Visual Studio, Metrowerks Codewarrior, Perforce, and SCons.</w:t>
-      </w:r>
-    </w:p>
-    <w:p>
-      <w:pPr>
-        <w:pStyle w:val="Summary"/>
-        <w:ind w:left="990" w:hanging="360"/>
-        <w:rPr>
-          <w:sz w:val="22"/>
-          <w:szCs w:val="22"/>
-        </w:rPr>
-      </w:pPr>
-      <w:r>
-        <w:rPr>
-          <w:sz w:val="22"/>
-          <w:szCs w:val="22"/>
-        </w:rPr>
-        <w:t>Skilled in management of</w:t>
-      </w:r>
-      <w:r>
-        <w:rPr>
-          <w:sz w:val="22"/>
-          <w:szCs w:val="22"/>
-        </w:rPr>
-        <w:t xml:space="preserve"> </w:t>
-      </w:r>
-      <w:del w:id="30" w:author="Joel Van Eenwyk" w:date="2015-10-11T22:21:00Z">
         <w:r>
           <w:rPr>
             <w:sz w:val="22"/>
             <w:szCs w:val="22"/>
           </w:rPr>
-          <w:delText xml:space="preserve">development </w:delText>
-        </w:r>
-      </w:del>
-      <w:ins w:id="31" w:author="Joel Van Eenwyk" w:date="2015-10-11T22:21:00Z">
+          <w:t>.</w:t>
+        </w:r>
+      </w:ins>
+      <w:bookmarkStart w:id="23" w:name="_GoBack"/>
+      <w:bookmarkEnd w:id="23"/>
+      <w:del w:id="24" w:author="Joel Van Eenwyk" w:date="2016-07-26T12:36:00Z">
         <w:r>
           <w:rPr>
             <w:sz w:val="22"/>
             <w:szCs w:val="22"/>
           </w:rPr>
-          <w:t xml:space="preserve">software </w:t>
-        </w:r>
-      </w:ins>
-      <w:r>
-        <w:rPr>
-          <w:sz w:val="22"/>
-          <w:szCs w:val="22"/>
-        </w:rPr>
-        <w:t>projects</w:t>
-      </w:r>
+          <w:delText>.</w:delText>
+        </w:r>
+      </w:del>
     </w:p>
     <w:p>
       <w:pPr>
@@ -886,323 +844,503 @@
           <w:sz w:val="22"/>
           <w:szCs w:val="22"/>
         </w:rPr>
-        <w:t>Experience</w:t>
-      </w:r>
-      <w:r>
-        <w:rPr>
-          <w:sz w:val="22"/>
-          <w:szCs w:val="22"/>
-        </w:rPr>
-        <w:t>d in</w:t>
-      </w:r>
-      <w:r>
-        <w:rPr>
-          <w:sz w:val="22"/>
-          <w:szCs w:val="22"/>
-        </w:rPr>
-        <w:t xml:space="preserve"> w</w:t>
-      </w:r>
-      <w:r>
-        <w:rPr>
-          <w:sz w:val="22"/>
-          <w:szCs w:val="22"/>
-        </w:rPr>
-        <w:t>riting technical documentation</w:t>
-      </w:r>
-    </w:p>
-    <w:p>
-      <w:pPr>
-        <w:pStyle w:val="Heading1"/>
-      </w:pPr>
-      <w:ins w:id="32" w:author="Joel Van Eenwyk" w:date="2015-10-12T00:02:00Z">
-        <w:r>
-          <w:t xml:space="preserve">Game </w:t>
-        </w:r>
-      </w:ins>
-      <w:r>
-        <w:t>Titles</w:t>
-      </w:r>
-    </w:p>
-    <w:p>
-      <w:pPr>
-        <w:pStyle w:val="Titles"/>
-        <w:rPr>
-          <w:sz w:val="22"/>
-          <w:szCs w:val="22"/>
-        </w:rPr>
-      </w:pPr>
-      <w:r>
-        <w:rPr>
-          <w:sz w:val="22"/>
-          <w:szCs w:val="22"/>
-        </w:rPr>
-        <w:t xml:space="preserve">2012 – </w:t>
-      </w:r>
-      <w:r>
-        <w:rPr>
-          <w:sz w:val="22"/>
-          <w:szCs w:val="22"/>
-        </w:rPr>
-        <w:t>Destiny</w:t>
-      </w:r>
-      <w:r>
-        <w:rPr>
-          <w:sz w:val="22"/>
-          <w:szCs w:val="22"/>
-        </w:rPr>
-        <w:t xml:space="preserve"> [Bungie]</w:t>
-      </w:r>
-    </w:p>
-    <w:p>
-      <w:pPr>
-        <w:pStyle w:val="Titles"/>
-        <w:rPr>
-          <w:sz w:val="22"/>
-          <w:szCs w:val="22"/>
-        </w:rPr>
-      </w:pPr>
-      <w:r>
-        <w:rPr>
-          <w:sz w:val="22"/>
-          <w:szCs w:val="22"/>
-        </w:rPr>
-        <w:t>2012</w:t>
-      </w:r>
-      <w:r>
-        <w:rPr>
-          <w:sz w:val="22"/>
-          <w:szCs w:val="22"/>
-        </w:rPr>
-        <w:t xml:space="preserve"> – </w:t>
-      </w:r>
-      <w:r>
-        <w:rPr>
-          <w:sz w:val="22"/>
-          <w:szCs w:val="22"/>
-        </w:rPr>
-        <w:t xml:space="preserve">Spec Ops: The Line </w:t>
-      </w:r>
-      <w:ins w:id="33" w:author="Joel Van Eenwyk" w:date="2015-10-11T22:29:00Z">
+        <w:t xml:space="preserve">Very familiar with a variety of tools including Visual Studio, </w:t>
+      </w:r>
+      <w:del w:id="25" w:author="Joel Van Eenwyk" w:date="2016-07-26T12:34:00Z">
         <w:r>
           <w:rPr>
             <w:sz w:val="22"/>
             <w:szCs w:val="22"/>
           </w:rPr>
-          <w:t xml:space="preserve">(PS3) </w:t>
+          <w:delText xml:space="preserve">Metrowerks Codewarrior, </w:delText>
+        </w:r>
+      </w:del>
+      <w:r>
+        <w:rPr>
+          <w:sz w:val="22"/>
+          <w:szCs w:val="22"/>
+        </w:rPr>
+        <w:t>Perforce, and SCons.</w:t>
+      </w:r>
+    </w:p>
+    <w:p>
+      <w:pPr>
+        <w:pStyle w:val="Summary"/>
+        <w:ind w:left="990" w:hanging="360"/>
+        <w:rPr>
+          <w:sz w:val="22"/>
+          <w:szCs w:val="22"/>
+        </w:rPr>
+      </w:pPr>
+      <w:r>
+        <w:rPr>
+          <w:sz w:val="22"/>
+          <w:szCs w:val="22"/>
+        </w:rPr>
+        <w:t>Skilled in management of</w:t>
+      </w:r>
+      <w:r>
+        <w:rPr>
+          <w:sz w:val="22"/>
+          <w:szCs w:val="22"/>
+        </w:rPr>
+        <w:t xml:space="preserve"> </w:t>
+      </w:r>
+      <w:r>
+        <w:rPr>
+          <w:sz w:val="22"/>
+          <w:szCs w:val="22"/>
+        </w:rPr>
+        <w:t xml:space="preserve">software </w:t>
+      </w:r>
+      <w:r>
+        <w:rPr>
+          <w:sz w:val="22"/>
+          <w:szCs w:val="22"/>
+        </w:rPr>
+        <w:t>projects</w:t>
+      </w:r>
+    </w:p>
+    <w:p>
+      <w:pPr>
+        <w:pStyle w:val="Summary"/>
+        <w:ind w:left="990" w:hanging="360"/>
+        <w:rPr>
+          <w:sz w:val="22"/>
+          <w:szCs w:val="22"/>
+        </w:rPr>
+      </w:pPr>
+      <w:r>
+        <w:rPr>
+          <w:sz w:val="22"/>
+          <w:szCs w:val="22"/>
+        </w:rPr>
+        <w:t>Experience</w:t>
+      </w:r>
+      <w:r>
+        <w:rPr>
+          <w:sz w:val="22"/>
+          <w:szCs w:val="22"/>
+        </w:rPr>
+        <w:t>d in</w:t>
+      </w:r>
+      <w:r>
+        <w:rPr>
+          <w:sz w:val="22"/>
+          <w:szCs w:val="22"/>
+        </w:rPr>
+        <w:t xml:space="preserve"> w</w:t>
+      </w:r>
+      <w:r>
+        <w:rPr>
+          <w:sz w:val="22"/>
+          <w:szCs w:val="22"/>
+        </w:rPr>
+        <w:t>riting technical documentation</w:t>
+      </w:r>
+    </w:p>
+    <w:p>
+      <w:pPr>
+        <w:pStyle w:val="Heading1"/>
+      </w:pPr>
+      <w:r>
+        <w:t xml:space="preserve">Game </w:t>
+      </w:r>
+      <w:r>
+        <w:t>Titles</w:t>
+      </w:r>
+    </w:p>
+    <w:p>
+      <w:pPr>
+        <w:pStyle w:val="Titles"/>
+        <w:rPr>
+          <w:sz w:val="22"/>
+          <w:szCs w:val="22"/>
+        </w:rPr>
+      </w:pPr>
+      <w:r>
+        <w:rPr>
+          <w:sz w:val="22"/>
+          <w:szCs w:val="22"/>
+        </w:rPr>
+        <w:t xml:space="preserve">2012 – </w:t>
+      </w:r>
+      <w:r>
+        <w:rPr>
+          <w:sz w:val="22"/>
+          <w:szCs w:val="22"/>
+        </w:rPr>
+        <w:t>Destiny</w:t>
+      </w:r>
+      <w:r>
+        <w:rPr>
+          <w:sz w:val="22"/>
+          <w:szCs w:val="22"/>
+        </w:rPr>
+        <w:t xml:space="preserve"> [Bungie]</w:t>
+      </w:r>
+    </w:p>
+    <w:p>
+      <w:pPr>
+        <w:pStyle w:val="Titles"/>
+        <w:rPr>
+          <w:sz w:val="22"/>
+          <w:szCs w:val="22"/>
+        </w:rPr>
+      </w:pPr>
+      <w:r>
+        <w:rPr>
+          <w:sz w:val="22"/>
+          <w:szCs w:val="22"/>
+        </w:rPr>
+        <w:t>2012</w:t>
+      </w:r>
+      <w:r>
+        <w:rPr>
+          <w:sz w:val="22"/>
+          <w:szCs w:val="22"/>
+        </w:rPr>
+        <w:t xml:space="preserve"> – </w:t>
+      </w:r>
+      <w:r>
+        <w:rPr>
+          <w:sz w:val="22"/>
+          <w:szCs w:val="22"/>
+        </w:rPr>
+        <w:t xml:space="preserve">Spec Ops: The Line </w:t>
+      </w:r>
+      <w:r>
+        <w:rPr>
+          <w:sz w:val="22"/>
+          <w:szCs w:val="22"/>
+        </w:rPr>
+        <w:t xml:space="preserve">(PS3) </w:t>
+      </w:r>
+      <w:r>
+        <w:rPr>
+          <w:sz w:val="22"/>
+          <w:szCs w:val="22"/>
+        </w:rPr>
+        <w:t>[2K Games]</w:t>
+      </w:r>
+    </w:p>
+    <w:p>
+      <w:pPr>
+        <w:pStyle w:val="Titles"/>
+        <w:rPr>
+          <w:sz w:val="22"/>
+          <w:szCs w:val="22"/>
+        </w:rPr>
+      </w:pPr>
+      <w:r>
+        <w:rPr>
+          <w:sz w:val="22"/>
+          <w:szCs w:val="22"/>
+        </w:rPr>
+        <w:t>2010</w:t>
+      </w:r>
+      <w:r>
+        <w:rPr>
+          <w:sz w:val="22"/>
+          <w:szCs w:val="22"/>
+        </w:rPr>
+        <w:t xml:space="preserve"> – </w:t>
+      </w:r>
+      <w:r>
+        <w:rPr>
+          <w:sz w:val="22"/>
+          <w:szCs w:val="22"/>
+        </w:rPr>
+        <w:t>The Tomb Raider Trilogy (PS3)</w:t>
+      </w:r>
+    </w:p>
+    <w:p>
+      <w:pPr>
+        <w:pStyle w:val="Titles"/>
+        <w:rPr>
+          <w:sz w:val="22"/>
+          <w:szCs w:val="22"/>
+        </w:rPr>
+      </w:pPr>
+      <w:r>
+        <w:rPr>
+          <w:sz w:val="22"/>
+          <w:szCs w:val="22"/>
+        </w:rPr>
+        <w:t>2010</w:t>
+      </w:r>
+      <w:r>
+        <w:rPr>
+          <w:sz w:val="22"/>
+          <w:szCs w:val="22"/>
+        </w:rPr>
+        <w:t xml:space="preserve"> – </w:t>
+      </w:r>
+      <w:r>
+        <w:rPr>
+          <w:sz w:val="22"/>
+          <w:szCs w:val="22"/>
+        </w:rPr>
+        <w:t>ESPNU College Town (Facebook)</w:t>
+      </w:r>
+    </w:p>
+    <w:p>
+      <w:pPr>
+        <w:pStyle w:val="Titles"/>
+        <w:rPr>
+          <w:sz w:val="22"/>
+          <w:szCs w:val="22"/>
+        </w:rPr>
+      </w:pPr>
+      <w:r>
+        <w:rPr>
+          <w:sz w:val="22"/>
+          <w:szCs w:val="22"/>
+        </w:rPr>
+        <w:t>2010</w:t>
+      </w:r>
+      <w:r>
+        <w:rPr>
+          <w:sz w:val="22"/>
+          <w:szCs w:val="22"/>
+        </w:rPr>
+        <w:t xml:space="preserve"> – </w:t>
+      </w:r>
+      <w:r>
+        <w:rPr>
+          <w:sz w:val="22"/>
+          <w:szCs w:val="22"/>
+        </w:rPr>
+        <w:t>Tony Hawk: RIDE 2 (PS3/360 and Wii)</w:t>
+      </w:r>
+    </w:p>
+    <w:p>
+      <w:pPr>
+        <w:pStyle w:val="Titles"/>
+        <w:rPr>
+          <w:sz w:val="22"/>
+          <w:szCs w:val="22"/>
+        </w:rPr>
+      </w:pPr>
+      <w:r>
+        <w:rPr>
+          <w:sz w:val="22"/>
+          <w:szCs w:val="22"/>
+        </w:rPr>
+        <w:t>2009</w:t>
+      </w:r>
+      <w:r>
+        <w:rPr>
+          <w:sz w:val="22"/>
+          <w:szCs w:val="22"/>
+        </w:rPr>
+        <w:t xml:space="preserve"> – </w:t>
+      </w:r>
+      <w:r>
+        <w:rPr>
+          <w:sz w:val="22"/>
+          <w:szCs w:val="22"/>
+        </w:rPr>
+        <w:t>Tony Hawk: RIDE (PS3 and Wii)</w:t>
+      </w:r>
+    </w:p>
+    <w:p>
+      <w:pPr>
+        <w:pStyle w:val="Titles"/>
+        <w:rPr>
+          <w:sz w:val="22"/>
+          <w:szCs w:val="22"/>
+        </w:rPr>
+      </w:pPr>
+      <w:r>
+        <w:rPr>
+          <w:sz w:val="22"/>
+          <w:szCs w:val="22"/>
+        </w:rPr>
+        <w:t>2008</w:t>
+      </w:r>
+      <w:r>
+        <w:rPr>
+          <w:sz w:val="22"/>
+          <w:szCs w:val="22"/>
+        </w:rPr>
+        <w:t xml:space="preserve"> – </w:t>
+      </w:r>
+      <w:r>
+        <w:rPr>
+          <w:sz w:val="22"/>
+          <w:szCs w:val="22"/>
+        </w:rPr>
+        <w:t>Tomb Raider: Underworld (PS2 and Wii)</w:t>
+      </w:r>
+    </w:p>
+    <w:p>
+      <w:pPr>
+        <w:pStyle w:val="Titles"/>
+        <w:rPr>
+          <w:sz w:val="22"/>
+          <w:szCs w:val="22"/>
+        </w:rPr>
+      </w:pPr>
+      <w:r>
+        <w:rPr>
+          <w:sz w:val="22"/>
+          <w:szCs w:val="22"/>
+        </w:rPr>
+        <w:t>2004</w:t>
+      </w:r>
+      <w:r>
+        <w:rPr>
+          <w:sz w:val="22"/>
+          <w:szCs w:val="22"/>
+        </w:rPr>
+        <w:t xml:space="preserve"> – </w:t>
+      </w:r>
+      <w:r>
+        <w:rPr>
+          <w:sz w:val="22"/>
+          <w:szCs w:val="22"/>
+        </w:rPr>
+        <w:t>Unreal Tournament 2004</w:t>
+      </w:r>
+      <w:r>
+        <w:rPr>
+          <w:sz w:val="22"/>
+          <w:szCs w:val="22"/>
+        </w:rPr>
+        <w:t xml:space="preserve"> (PC)</w:t>
+      </w:r>
+    </w:p>
+    <w:p>
+      <w:pPr>
+        <w:pStyle w:val="Heading1"/>
+      </w:pPr>
+      <w:r>
+        <w:t>E</w:t>
+      </w:r>
+      <w:r>
+        <w:t>x</w:t>
+      </w:r>
+      <w:r>
+        <w:t>perience</w:t>
+      </w:r>
+      <w:r>
+        <w:tab/>
+      </w:r>
+    </w:p>
+    <w:p>
+      <w:pPr>
+        <w:pStyle w:val="Heading2"/>
+        <w:rPr>
+          <w:ins w:id="26" w:author="Joel Van Eenwyk" w:date="2016-07-26T12:34:00Z"/>
+        </w:rPr>
+      </w:pPr>
+      <w:ins w:id="27" w:author="Joel Van Eenwyk" w:date="2016-07-26T12:34:00Z">
+        <w:r>
+          <w:t xml:space="preserve">Sep 2015 </w:t>
         </w:r>
       </w:ins>
-      <w:r>
-        <w:rPr>
-          <w:sz w:val="22"/>
-          <w:szCs w:val="22"/>
-        </w:rPr>
-        <w:t>[2K Games]</w:t>
-      </w:r>
-    </w:p>
-    <w:p>
-      <w:pPr>
-        <w:pStyle w:val="Titles"/>
-        <w:rPr>
-          <w:sz w:val="22"/>
-          <w:szCs w:val="22"/>
-        </w:rPr>
-      </w:pPr>
-      <w:r>
-        <w:rPr>
-          <w:sz w:val="22"/>
-          <w:szCs w:val="22"/>
-        </w:rPr>
-        <w:t>2010</w:t>
-      </w:r>
-      <w:r>
-        <w:rPr>
-          <w:sz w:val="22"/>
-          <w:szCs w:val="22"/>
-        </w:rPr>
+      <w:ins w:id="28" w:author="Joel Van Eenwyk" w:date="2016-07-26T12:35:00Z">
+        <w:r>
+          <w:t>–</w:t>
+        </w:r>
+      </w:ins>
+      <w:ins w:id="29" w:author="Joel Van Eenwyk" w:date="2016-07-26T12:34:00Z">
+        <w:r>
+          <w:t xml:space="preserve"> Present.</w:t>
+        </w:r>
+      </w:ins>
+      <w:ins w:id="30" w:author="Joel Van Eenwyk" w:date="2016-07-26T12:35:00Z">
+        <w:r>
+          <w:t xml:space="preserve"> Field Application Engineering Manager at Microsoft</w:t>
+        </w:r>
+      </w:ins>
+    </w:p>
+    <w:p>
+      <w:pPr>
+        <w:pStyle w:val="Heading2"/>
+      </w:pPr>
+      <w:r>
+        <w:t xml:space="preserve">Nov </w:t>
+      </w:r>
+      <w:r>
+        <w:t>2011</w:t>
+      </w:r>
+      <w:r>
         <w:t xml:space="preserve"> – </w:t>
       </w:r>
-      <w:r>
-        <w:rPr>
-          <w:sz w:val="22"/>
-          <w:szCs w:val="22"/>
-        </w:rPr>
-        <w:t>The Tomb Raider Trilogy (PS3)</w:t>
-      </w:r>
-    </w:p>
-    <w:p>
-      <w:pPr>
-        <w:pStyle w:val="Titles"/>
-        <w:rPr>
-          <w:sz w:val="22"/>
-          <w:szCs w:val="22"/>
-        </w:rPr>
-      </w:pPr>
-      <w:r>
-        <w:rPr>
-          <w:sz w:val="22"/>
-          <w:szCs w:val="22"/>
-        </w:rPr>
-        <w:t>2010</w:t>
-      </w:r>
-      <w:r>
-        <w:rPr>
-          <w:sz w:val="22"/>
-          <w:szCs w:val="22"/>
-        </w:rPr>
-        <w:t xml:space="preserve"> – </w:t>
-      </w:r>
-      <w:r>
-        <w:rPr>
-          <w:sz w:val="22"/>
-          <w:szCs w:val="22"/>
-        </w:rPr>
-        <w:t>ESPNU College Town (Facebook)</w:t>
-      </w:r>
-    </w:p>
-    <w:p>
-      <w:pPr>
-        <w:pStyle w:val="Titles"/>
-        <w:rPr>
-          <w:sz w:val="22"/>
-          <w:szCs w:val="22"/>
-        </w:rPr>
-      </w:pPr>
-      <w:r>
-        <w:rPr>
-          <w:sz w:val="22"/>
-          <w:szCs w:val="22"/>
-        </w:rPr>
-        <w:t>2010</w:t>
-      </w:r>
-      <w:r>
-        <w:rPr>
-          <w:sz w:val="22"/>
-          <w:szCs w:val="22"/>
-        </w:rPr>
-        <w:t xml:space="preserve"> – </w:t>
-      </w:r>
-      <w:r>
-        <w:rPr>
-          <w:sz w:val="22"/>
-          <w:szCs w:val="22"/>
-        </w:rPr>
-        <w:t>Tony Hawk: RIDE 2 (PS3/360 and Wii)</w:t>
-      </w:r>
-    </w:p>
-    <w:p>
-      <w:pPr>
-        <w:pStyle w:val="Titles"/>
-        <w:rPr>
-          <w:sz w:val="22"/>
-          <w:szCs w:val="22"/>
-        </w:rPr>
-      </w:pPr>
-      <w:r>
-        <w:rPr>
-          <w:sz w:val="22"/>
-          <w:szCs w:val="22"/>
-        </w:rPr>
-        <w:t>2009</w:t>
-      </w:r>
-      <w:r>
-        <w:rPr>
-          <w:sz w:val="22"/>
-          <w:szCs w:val="22"/>
-        </w:rPr>
-        <w:t xml:space="preserve"> – </w:t>
-      </w:r>
-      <w:r>
-        <w:rPr>
-          <w:sz w:val="22"/>
-          <w:szCs w:val="22"/>
-        </w:rPr>
-        <w:t>Tony Hawk: RIDE (PS3 and Wii)</w:t>
-      </w:r>
-    </w:p>
-    <w:p>
-      <w:pPr>
-        <w:pStyle w:val="Titles"/>
-        <w:rPr>
-          <w:sz w:val="22"/>
-          <w:szCs w:val="22"/>
-        </w:rPr>
-      </w:pPr>
-      <w:r>
-        <w:rPr>
-          <w:sz w:val="22"/>
-          <w:szCs w:val="22"/>
-        </w:rPr>
-        <w:t>2008</w:t>
-      </w:r>
-      <w:r>
-        <w:rPr>
-          <w:sz w:val="22"/>
-          <w:szCs w:val="22"/>
-        </w:rPr>
-        <w:t xml:space="preserve"> – </w:t>
-      </w:r>
-      <w:r>
-        <w:rPr>
-          <w:sz w:val="22"/>
-          <w:szCs w:val="22"/>
-        </w:rPr>
-        <w:t>Tomb Raider: Underworld (PS2 and Wii)</w:t>
-      </w:r>
-    </w:p>
-    <w:p>
-      <w:pPr>
-        <w:pStyle w:val="Titles"/>
-        <w:rPr>
-          <w:sz w:val="22"/>
-          <w:szCs w:val="22"/>
-        </w:rPr>
-      </w:pPr>
-      <w:r>
-        <w:rPr>
-          <w:sz w:val="22"/>
-          <w:szCs w:val="22"/>
-        </w:rPr>
-        <w:t>2004</w:t>
-      </w:r>
-      <w:r>
-        <w:rPr>
-          <w:sz w:val="22"/>
-          <w:szCs w:val="22"/>
-        </w:rPr>
-        <w:t xml:space="preserve"> – </w:t>
-      </w:r>
-      <w:r>
-        <w:rPr>
-          <w:sz w:val="22"/>
-          <w:szCs w:val="22"/>
-        </w:rPr>
-        <w:t>Unreal Tournament 2004</w:t>
-      </w:r>
-      <w:ins w:id="34" w:author="Joel Van Eenwyk" w:date="2015-10-11T22:29:00Z">
-        <w:r>
-          <w:rPr>
-            <w:sz w:val="22"/>
-            <w:szCs w:val="22"/>
-          </w:rPr>
-          <w:t xml:space="preserve"> (PC)</w:t>
+      <w:del w:id="31" w:author="Joel Van Eenwyk" w:date="2016-07-26T12:35:00Z">
+        <w:r>
+          <w:delText>Present</w:delText>
+        </w:r>
+      </w:del>
+      <w:ins w:id="32" w:author="Joel Van Eenwyk" w:date="2016-07-26T12:35:00Z">
+        <w:r>
+          <w:t>Sep 2015</w:t>
         </w:r>
       </w:ins>
-    </w:p>
-    <w:p>
-      <w:pPr>
-        <w:pStyle w:val="Heading1"/>
-      </w:pPr>
-      <w:r>
-        <w:t>E</w:t>
-      </w:r>
-      <w:r>
-        <w:t>x</w:t>
-      </w:r>
-      <w:r>
-        <w:t>perience</w:t>
-      </w:r>
-      <w:r>
-        <w:tab/>
+      <w:r>
+        <w:t>. Field Application Engineer</w:t>
+      </w:r>
+      <w:r>
+        <w:t xml:space="preserve">ing Manager </w:t>
+      </w:r>
+      <w:r>
+        <w:t>at Havok</w:t>
+      </w:r>
+    </w:p>
+    <w:p>
+      <w:pPr>
+        <w:pStyle w:val="Summary"/>
+      </w:pPr>
+      <w:r>
+        <w:t xml:space="preserve">Managed the China, Korea, </w:t>
+      </w:r>
+      <w:r>
+        <w:t xml:space="preserve">Europe, Japan, </w:t>
+      </w:r>
+      <w:r>
+        <w:t>and North American Field Application Engineering team. Traveled to each region frequently to help identify needs of each region and communicated those needs to the product managers.</w:t>
+      </w:r>
+    </w:p>
+    <w:p>
+      <w:pPr>
+        <w:pStyle w:val="Summary"/>
+      </w:pPr>
+      <w:r>
+        <w:t>Worked closely with product managers to get client feedback into the roadmap</w:t>
+      </w:r>
+    </w:p>
+    <w:p>
+      <w:pPr>
+        <w:pStyle w:val="Summary"/>
+      </w:pPr>
+      <w:r>
+        <w:t>Created numerous tools to evaluate software performance and improve internal processes (e.g. starting software evaluations)</w:t>
+      </w:r>
+    </w:p>
+    <w:p>
+      <w:pPr>
+        <w:pStyle w:val="Summary"/>
+      </w:pPr>
+      <w:r>
+        <w:t>Professional services at Bungie and other studios</w:t>
+      </w:r>
+    </w:p>
+    <w:p>
+      <w:pPr>
+        <w:pStyle w:val="Summary"/>
+      </w:pPr>
+      <w:r>
+        <w:t>Presented at China Joy, Tizen Conference, and Siggraph</w:t>
+      </w:r>
+    </w:p>
+    <w:p>
+      <w:pPr>
+        <w:pStyle w:val="Summary"/>
+      </w:pPr>
+      <w:r>
+        <w:t>Handled numerous client visits in China and did presentations in Chinese</w:t>
       </w:r>
     </w:p>
     <w:p>
@@ -1210,105 +1348,60 @@
         <w:pStyle w:val="Heading2"/>
       </w:pPr>
       <w:r>
-        <w:t xml:space="preserve">Nov </w:t>
-      </w:r>
-      <w:r>
-        <w:t>2011</w:t>
-      </w:r>
-      <w:r>
-        <w:t xml:space="preserve"> – Present. Field Application Engineer</w:t>
-      </w:r>
-      <w:ins w:id="35" w:author="Joel Van Eenwyk" w:date="2015-10-11T22:27:00Z">
-        <w:r>
-          <w:t xml:space="preserve">ing Manager </w:t>
-        </w:r>
-      </w:ins>
-      <w:del w:id="36" w:author="Joel Van Eenwyk" w:date="2015-10-11T22:27:00Z">
-        <w:r>
-          <w:delText xml:space="preserve"> </w:delText>
-        </w:r>
-      </w:del>
-      <w:r>
-        <w:t>at Havok</w:t>
+        <w:t>Aug</w:t>
+      </w:r>
+      <w:r>
+        <w:t xml:space="preserve"> 2007 – </w:t>
+      </w:r>
+      <w:r>
+        <w:t>Nov 2011</w:t>
+      </w:r>
+      <w:r>
+        <w:t>.  Programmer at Buzz Monkey</w:t>
+      </w:r>
+      <w:r>
+        <w:t xml:space="preserve"> </w:t>
       </w:r>
     </w:p>
     <w:p>
       <w:pPr>
         <w:pStyle w:val="Summary"/>
-        <w:rPr>
-          <w:ins w:id="37" w:author="Joel Van Eenwyk" w:date="2015-10-11T22:27:00Z"/>
-        </w:rPr>
-      </w:pPr>
-      <w:ins w:id="38" w:author="Joel Van Eenwyk" w:date="2015-10-11T22:27:00Z">
-        <w:r>
-          <w:t>Managed</w:t>
-        </w:r>
-      </w:ins>
-      <w:ins w:id="39" w:author="Joel Van Eenwyk" w:date="2015-10-11T22:28:00Z">
-        <w:r>
-          <w:t xml:space="preserve"> the</w:t>
-        </w:r>
-      </w:ins>
-      <w:ins w:id="40" w:author="Joel Van Eenwyk" w:date="2015-10-11T22:27:00Z">
-        <w:r>
-          <w:t xml:space="preserve"> China, Korea, </w:t>
-        </w:r>
-      </w:ins>
-      <w:ins w:id="41" w:author="Joel Van Eenwyk [2]" w:date="2016-03-13T17:02:00Z">
-        <w:r>
-          <w:t xml:space="preserve">Europe, Japan, </w:t>
-        </w:r>
-      </w:ins>
-      <w:bookmarkStart w:id="42" w:name="_GoBack"/>
-      <w:bookmarkEnd w:id="42"/>
-      <w:ins w:id="43" w:author="Joel Van Eenwyk" w:date="2015-10-11T22:27:00Z">
-        <w:r>
-          <w:t>and North American Field Application Engineering team</w:t>
-        </w:r>
-      </w:ins>
-      <w:ins w:id="44" w:author="Joel Van Eenwyk" w:date="2015-10-11T22:28:00Z">
-        <w:r>
-          <w:t>. Traveled to each region frequently to help identify needs of each region and communicated those needs to the product managers.</w:t>
-        </w:r>
-      </w:ins>
+      </w:pPr>
+      <w:r>
+        <w:t>Developed graghics engine for PS3</w:t>
+      </w:r>
     </w:p>
     <w:p>
       <w:pPr>
         <w:pStyle w:val="Summary"/>
-        <w:rPr>
-          <w:ins w:id="45" w:author="Joel Van Eenwyk" w:date="2015-10-12T00:03:00Z"/>
-        </w:rPr>
-      </w:pPr>
-      <w:ins w:id="46" w:author="Joel Van Eenwyk" w:date="2015-10-12T00:04:00Z">
-        <w:r>
-          <w:t>Worked closely with product managers to get client feedback into the roadmap</w:t>
-        </w:r>
-      </w:ins>
+      </w:pPr>
+      <w:r>
+        <w:t xml:space="preserve">Ported </w:t>
+      </w:r>
+      <w:r>
+        <w:t xml:space="preserve">next-gen </w:t>
+      </w:r>
+      <w:r>
+        <w:t>engine to PS2 and Wii</w:t>
+      </w:r>
     </w:p>
     <w:p>
       <w:pPr>
         <w:pStyle w:val="Summary"/>
-        <w:rPr>
-          <w:ins w:id="47" w:author="Joel Van Eenwyk" w:date="2015-10-12T00:01:00Z"/>
-        </w:rPr>
-      </w:pPr>
-      <w:ins w:id="48" w:author="Joel Van Eenwyk" w:date="2015-10-12T00:01:00Z">
-        <w:r>
-          <w:t>Created numerous tools to evaluate software performance and improve internal processes</w:t>
-        </w:r>
-      </w:ins>
-      <w:ins w:id="49" w:author="Joel Van Eenwyk" w:date="2015-10-12T00:03:00Z">
-        <w:r>
-          <w:t xml:space="preserve"> (e.g. starting software evaluations)</w:t>
-        </w:r>
-      </w:ins>
+      </w:pPr>
+      <w:r>
+        <w:t>Low level graphics programming</w:t>
+      </w:r>
+      <w:r>
+        <w:t xml:space="preserve"> for PS2 and Wii</w:t>
+      </w:r>
     </w:p>
     <w:p>
       <w:pPr>
         <w:pStyle w:val="Summary"/>
       </w:pPr>
       <w:r>
-        <w:t>Professional services at Bungie and other studios</w:t>
+        <w:t>Tool coding within the Maya pipeline</w:t>
       </w:r>
     </w:p>
     <w:p>
@@ -1316,7 +1409,28 @@
         <w:pStyle w:val="Summary"/>
       </w:pPr>
       <w:r>
-        <w:t>Presented at China Joy, Tizen Conference, and Siggraph</w:t>
+        <w:t>Managed build process through custom build scripts</w:t>
+      </w:r>
+      <w:r>
+        <w:t xml:space="preserve"> (mostly in Python)</w:t>
+      </w:r>
+    </w:p>
+    <w:p>
+      <w:pPr>
+        <w:pStyle w:val="Heading2"/>
+      </w:pPr>
+      <w:r>
+        <w:br w:type="page"/>
+      </w:r>
+      <w:r>
+        <w:lastRenderedPageBreak/>
+        <w:t xml:space="preserve">Aug 2006 – Dec 2006. </w:t>
+      </w:r>
+      <w:r>
+        <w:t xml:space="preserve"> </w:t>
+      </w:r>
+      <w:r>
+        <w:t>Teacher’s Assistant for Game Design Course</w:t>
       </w:r>
     </w:p>
     <w:p>
@@ -1324,7 +1438,15 @@
         <w:pStyle w:val="Summary"/>
       </w:pPr>
       <w:r>
-        <w:t>Handled numerous client visits in China and did presentations in Chinese</w:t>
+        <w:t>Taught cross-platform interface development with wxWidgets</w:t>
+      </w:r>
+    </w:p>
+    <w:p>
+      <w:pPr>
+        <w:pStyle w:val="Summary"/>
+      </w:pPr>
+      <w:r>
+        <w:t>Taught basics of game creation with SDL</w:t>
       </w:r>
     </w:p>
     <w:p>
@@ -1332,213 +1454,20 @@
         <w:pStyle w:val="Heading2"/>
       </w:pPr>
       <w:r>
-        <w:t>Aug</w:t>
-      </w:r>
-      <w:r>
-        <w:t xml:space="preserve"> 2007 – </w:t>
-      </w:r>
-      <w:r>
-        <w:t>Nov 2011</w:t>
-      </w:r>
-      <w:r>
-        <w:t>.  Programmer at Buzz Monkey</w:t>
+        <w:t xml:space="preserve">2003 </w:t>
+      </w:r>
+      <w:r>
+        <w:t>– 200</w:t>
+      </w:r>
+      <w:r>
+        <w:t>4</w:t>
+      </w:r>
+      <w:r>
+        <w:t xml:space="preserve">. </w:t>
       </w:r>
       <w:r>
         <w:t xml:space="preserve"> </w:t>
       </w:r>
-    </w:p>
-    <w:p>
-      <w:pPr>
-        <w:pStyle w:val="Summary"/>
-      </w:pPr>
-      <w:r>
-        <w:t>Developed graghics engine for PS3</w:t>
-      </w:r>
-    </w:p>
-    <w:p>
-      <w:pPr>
-        <w:pStyle w:val="Summary"/>
-      </w:pPr>
-      <w:r>
-        <w:t xml:space="preserve">Ported </w:t>
-      </w:r>
-      <w:r>
-        <w:t xml:space="preserve">next-gen </w:t>
-      </w:r>
-      <w:r>
-        <w:t>engine to PS2 and Wii</w:t>
-      </w:r>
-    </w:p>
-    <w:p>
-      <w:pPr>
-        <w:pStyle w:val="Summary"/>
-      </w:pPr>
-      <w:r>
-        <w:t>Low level graphics programming</w:t>
-      </w:r>
-      <w:r>
-        <w:t xml:space="preserve"> for PS2 and Wii</w:t>
-      </w:r>
-    </w:p>
-    <w:p>
-      <w:pPr>
-        <w:pStyle w:val="Summary"/>
-      </w:pPr>
-      <w:r>
-        <w:t>Tool coding within the Maya pipeline</w:t>
-      </w:r>
-    </w:p>
-    <w:p>
-      <w:pPr>
-        <w:pStyle w:val="Summary"/>
-      </w:pPr>
-      <w:r>
-        <w:t>Managed build process through custom build scripts</w:t>
-      </w:r>
-      <w:r>
-        <w:t xml:space="preserve"> (mostly in Python)</w:t>
-      </w:r>
-    </w:p>
-    <w:p>
-      <w:pPr>
-        <w:pStyle w:val="Heading2"/>
-        <w:rPr>
-          <w:del w:id="50" w:author="Joel Van Eenwyk" w:date="2015-10-11T17:18:00Z"/>
-        </w:rPr>
-      </w:pPr>
-      <w:ins w:id="51" w:author="Joel Van Eenwyk" w:date="2015-10-11T17:18:00Z">
-        <w:r>
-          <w:br w:type="page"/>
-        </w:r>
-      </w:ins>
-      <w:del w:id="52" w:author="Joel Van Eenwyk" w:date="2015-10-11T17:18:00Z">
-        <w:r>
-          <w:lastRenderedPageBreak/>
-          <w:delText>200</w:delText>
-        </w:r>
-        <w:r>
-          <w:delText>4</w:delText>
-        </w:r>
-        <w:r>
-          <w:delText xml:space="preserve"> – </w:delText>
-        </w:r>
-        <w:r>
-          <w:delText>2009</w:delText>
-        </w:r>
-        <w:r>
-          <w:delText xml:space="preserve">. </w:delText>
-        </w:r>
-        <w:r>
-          <w:delText xml:space="preserve"> </w:delText>
-        </w:r>
-        <w:r>
-          <w:delText>Lead Programmer and Developer of Agents</w:delText>
-        </w:r>
-      </w:del>
-    </w:p>
-    <w:p>
-      <w:pPr>
-        <w:pStyle w:val="Heading2"/>
-        <w:rPr>
-          <w:del w:id="53" w:author="Joel Van Eenwyk" w:date="2015-10-11T17:18:00Z"/>
-        </w:rPr>
-        <w:pPrChange w:id="54" w:author="Joel Van Eenwyk" w:date="2015-10-12T00:02:00Z">
-          <w:pPr>
-            <w:pStyle w:val="Summary"/>
-          </w:pPr>
-        </w:pPrChange>
-      </w:pPr>
-      <w:del w:id="55" w:author="Joel Van Eenwyk" w:date="2015-10-11T17:18:00Z">
-        <w:r>
-          <w:delText>Utilized numerous AI and swarming techniques to accurately simulate crowds</w:delText>
-        </w:r>
-      </w:del>
-    </w:p>
-    <w:p>
-      <w:pPr>
-        <w:pStyle w:val="Heading2"/>
-        <w:rPr>
-          <w:del w:id="56" w:author="Joel Van Eenwyk" w:date="2015-10-11T17:18:00Z"/>
-        </w:rPr>
-        <w:pPrChange w:id="57" w:author="Joel Van Eenwyk" w:date="2015-10-12T00:02:00Z">
-          <w:pPr>
-            <w:pStyle w:val="Summary"/>
-          </w:pPr>
-        </w:pPrChange>
-      </w:pPr>
-      <w:del w:id="58" w:author="Joel Van Eenwyk" w:date="2015-10-11T17:18:00Z">
-        <w:r>
-          <w:delText>Developed the cross-platform interface</w:delText>
-        </w:r>
-      </w:del>
-    </w:p>
-    <w:p>
-      <w:pPr>
-        <w:pStyle w:val="Heading2"/>
-        <w:rPr>
-          <w:del w:id="59" w:author="Joel Van Eenwyk" w:date="2015-10-11T17:18:00Z"/>
-        </w:rPr>
-        <w:pPrChange w:id="60" w:author="Joel Van Eenwyk" w:date="2015-10-12T00:02:00Z">
-          <w:pPr>
-            <w:pStyle w:val="Summary"/>
-          </w:pPr>
-        </w:pPrChange>
-      </w:pPr>
-      <w:del w:id="61" w:author="Joel Van Eenwyk" w:date="2015-10-11T17:18:00Z">
-        <w:r>
-          <w:delText xml:space="preserve">Managed the testing and deployment </w:delText>
-        </w:r>
-      </w:del>
-    </w:p>
-    <w:p>
-      <w:pPr>
-        <w:pStyle w:val="Heading2"/>
-      </w:pPr>
-      <w:r>
-        <w:t xml:space="preserve">Aug 2006 – Dec 2006. </w:t>
-      </w:r>
-      <w:r>
-        <w:t xml:space="preserve"> </w:t>
-      </w:r>
-      <w:r>
-        <w:t>Teacher’s Assistant for Game Design Course</w:t>
-      </w:r>
-    </w:p>
-    <w:p>
-      <w:pPr>
-        <w:pStyle w:val="Summary"/>
-      </w:pPr>
-      <w:r>
-        <w:t>Taught cross-platform interface development with wxWidgets</w:t>
-      </w:r>
-    </w:p>
-    <w:p>
-      <w:pPr>
-        <w:pStyle w:val="Summary"/>
-      </w:pPr>
-      <w:r>
-        <w:t>Taught basics of game creation with SDL</w:t>
-      </w:r>
-    </w:p>
-    <w:p>
-      <w:pPr>
-        <w:pStyle w:val="Heading2"/>
-      </w:pPr>
-      <w:r>
-        <w:t xml:space="preserve">2003 </w:t>
-      </w:r>
-      <w:r>
-        <w:t>– 200</w:t>
-      </w:r>
-      <w:r>
-        <w:t>4</w:t>
-      </w:r>
-      <w:r>
-        <w:t xml:space="preserve">. </w:t>
-      </w:r>
-      <w:r>
-        <w:t xml:space="preserve"> </w:t>
-      </w:r>
       <w:r>
         <w:t>Co-</w:t>
       </w:r>
@@ -1556,7 +1485,7 @@
       <w:r>
         <w:t>Sams Publishing 2004 (</w:t>
       </w:r>
-      <w:hyperlink r:id="rId9" w:history="1">
+      <w:hyperlink r:id="rId10" w:history="1">
         <w:r>
           <w:rPr>
             <w:rStyle w:val="Hyperlink"/>
@@ -1672,7 +1601,7 @@
       <w:r>
         <w:t>(</w:t>
       </w:r>
-      <w:hyperlink r:id="rId10" w:history="1">
+      <w:hyperlink r:id="rId11" w:history="1">
         <w:r>
           <w:rPr>
             <w:rStyle w:val="Hyperlink"/>
@@ -1785,7 +1714,7 @@
       <w:r>
         <w:t xml:space="preserve"> (</w:t>
       </w:r>
-      <w:hyperlink r:id="rId11" w:history="1">
+      <w:hyperlink r:id="rId12" w:history="1">
         <w:r>
           <w:rPr>
             <w:rStyle w:val="Hyperlink"/>
@@ -1851,16 +1780,9 @@
       <w:r>
         <w:t xml:space="preserve">1998 – </w:t>
       </w:r>
-      <w:del w:id="62" w:author="Joel Van Eenwyk" w:date="2015-10-11T17:18:00Z">
-        <w:r>
-          <w:delText>Present</w:delText>
-        </w:r>
-      </w:del>
-      <w:ins w:id="63" w:author="Joel Van Eenwyk" w:date="2015-10-11T17:18:00Z">
-        <w:r>
-          <w:t>2012</w:t>
-        </w:r>
-      </w:ins>
+      <w:r>
+        <w:t>2012</w:t>
+      </w:r>
       <w:r>
         <w:t xml:space="preserve">. </w:t>
       </w:r>
@@ -2044,7 +1966,7 @@
 </file>
 
 <file path=word/endnotes.xml><?xml version="1.0" encoding="utf-8"?>
-<w:endnotes xmlns:wpc="http://schemas.microsoft.com/office/word/2010/wordprocessingCanvas" xmlns:cx="http://schemas.microsoft.com/office/drawing/2014/chartex" xmlns:cx1="http://schemas.microsoft.com/office/drawing/2015/9/8/chartex" xmlns:mc="http://schemas.openxmlformats.org/markup-compatibility/2006" xmlns:o="urn:schemas-microsoft-com:office:office" xmlns:r="http://schemas.openxmlformats.org/officeDocument/2006/relationships" xmlns:m="http://schemas.openxmlformats.org/officeDocument/2006/math" xmlns:v="urn:schemas-microsoft-com:vml" xmlns:wp14="http://schemas.microsoft.com/office/word/2010/wordprocessingDrawing" xmlns:wp="http://schemas.openxmlformats.org/drawingml/2006/wordprocessingDrawing" xmlns:w10="urn:schemas-microsoft-com:office:word" xmlns:w="http://schemas.openxmlformats.org/wordprocessingml/2006/main" xmlns:w14="http://schemas.microsoft.com/office/word/2010/wordml" xmlns:w15="http://schemas.microsoft.com/office/word/2012/wordml" xmlns:w16se="http://schemas.microsoft.com/office/word/2015/wordml/symex" xmlns:wpg="http://schemas.microsoft.com/office/word/2010/wordprocessingGroup" xmlns:wpi="http://schemas.microsoft.com/office/word/2010/wordprocessingInk" xmlns:wne="http://schemas.microsoft.com/office/word/2006/wordml" xmlns:wps="http://schemas.microsoft.com/office/word/2010/wordprocessingShape" mc:Ignorable="w14 w15 w16se wp14">
+<w:endnotes xmlns:wpc="http://schemas.microsoft.com/office/word/2010/wordprocessingCanvas" xmlns:cx="http://schemas.microsoft.com/office/drawing/2014/chartex" xmlns:cx1="http://schemas.microsoft.com/office/drawing/2015/9/8/chartex" xmlns:cx2="http://schemas.microsoft.com/office/drawing/2015/10/21/chartex" xmlns:mc="http://schemas.openxmlformats.org/markup-compatibility/2006" xmlns:o="urn:schemas-microsoft-com:office:office" xmlns:r="http://schemas.openxmlformats.org/officeDocument/2006/relationships" xmlns:m="http://schemas.openxmlformats.org/officeDocument/2006/math" xmlns:v="urn:schemas-microsoft-com:vml" xmlns:wp14="http://schemas.microsoft.com/office/word/2010/wordprocessingDrawing" xmlns:wp="http://schemas.openxmlformats.org/drawingml/2006/wordprocessingDrawing" xmlns:w10="urn:schemas-microsoft-com:office:word" xmlns:w="http://schemas.openxmlformats.org/wordprocessingml/2006/main" xmlns:w14="http://schemas.microsoft.com/office/word/2010/wordml" xmlns:w15="http://schemas.microsoft.com/office/word/2012/wordml" xmlns:w16se="http://schemas.microsoft.com/office/word/2015/wordml/symex" xmlns:wpg="http://schemas.microsoft.com/office/word/2010/wordprocessingGroup" xmlns:wpi="http://schemas.microsoft.com/office/word/2010/wordprocessingInk" xmlns:wne="http://schemas.microsoft.com/office/word/2006/wordml" xmlns:wps="http://schemas.microsoft.com/office/word/2010/wordprocessingShape" mc:Ignorable="w14 w15 w16se wp14">
   <w:endnote w:type="separator" w:id="-1">
     <w:p>
       <w:r>
@@ -2063,8 +1985,7 @@
 </file>
 
 <file path=word/footer1.xml><?xml version="1.0" encoding="utf-8"?>
-<w:ftr xmlns:wpc="http://schemas.microsoft.com/office/word/2010/wordprocessingCanvas" xmlns:cx="http://schemas.microsoft.com/office/drawing/2014/chartex" xmlns:cx1="http://schemas.microsoft.com/office/drawing/2015/9/8/chartex" xmlns:mc="http://schemas.openxmlformats.org/markup-compatibility/2006" xmlns:o="urn:schemas-microsoft-com:office:office" xmlns:r="http://schemas.openxmlformats.org/officeDocument/2006/relationships" xmlns:m="http://schemas.openxmlformats.org/officeDocument/2006/math" xmlns:v="urn:schemas-microsoft-com:vml" xmlns:wp14="http://schemas.microsoft.com/office/word/2010/wordprocessingDrawing" xmlns:wp="http://schemas.openxmlformats.org/drawingml/2006/wordprocessingDrawing" xmlns:w10="urn:schemas-microsoft-com:office:word" xmlns:w="http://schemas.openxmlformats.org/wordprocessingml/2006/main" xmlns:w14="http://schemas.microsoft.com/office/word/2010/wordml" xmlns:w15="http://schemas.microsoft.com/office/word/2012/wordml" xmlns:w16se="http://schemas.microsoft.com/office/word/2015/wordml/symex" xmlns:wpg="http://schemas.microsoft.com/office/word/2010/wordprocessingGroup" xmlns:wpi="http://schemas.microsoft.com/office/word/2010/wordprocessingInk" xmlns:wne="http://schemas.microsoft.com/office/word/2006/wordml" xmlns:wps="http://schemas.microsoft.com/office/word/2010/wordprocessingShape" mc:Ignorable="w14 w15 w16se wp14">
-  <w:customXmlInsRangeStart w:id="2" w:author="Joel Van Eenwyk" w:date="2015-10-11T22:46:00Z"/>
+<w:ftr xmlns:wpc="http://schemas.microsoft.com/office/word/2010/wordprocessingCanvas" xmlns:cx="http://schemas.microsoft.com/office/drawing/2014/chartex" xmlns:cx1="http://schemas.microsoft.com/office/drawing/2015/9/8/chartex" xmlns:cx2="http://schemas.microsoft.com/office/drawing/2015/10/21/chartex" xmlns:mc="http://schemas.openxmlformats.org/markup-compatibility/2006" xmlns:o="urn:schemas-microsoft-com:office:office" xmlns:r="http://schemas.openxmlformats.org/officeDocument/2006/relationships" xmlns:m="http://schemas.openxmlformats.org/officeDocument/2006/math" xmlns:v="urn:schemas-microsoft-com:vml" xmlns:wp14="http://schemas.microsoft.com/office/word/2010/wordprocessingDrawing" xmlns:wp="http://schemas.openxmlformats.org/drawingml/2006/wordprocessingDrawing" xmlns:w10="urn:schemas-microsoft-com:office:word" xmlns:w="http://schemas.openxmlformats.org/wordprocessingml/2006/main" xmlns:w14="http://schemas.microsoft.com/office/word/2010/wordml" xmlns:w15="http://schemas.microsoft.com/office/word/2012/wordml" xmlns:w16se="http://schemas.microsoft.com/office/word/2015/wordml/symex" xmlns:wpg="http://schemas.microsoft.com/office/word/2010/wordprocessingGroup" xmlns:wpi="http://schemas.microsoft.com/office/word/2010/wordprocessingInk" xmlns:wne="http://schemas.microsoft.com/office/word/2006/wordml" xmlns:wps="http://schemas.microsoft.com/office/word/2010/wordprocessingShape" mc:Ignorable="w14 w15 w16se wp14">
   <w:sdt>
     <w:sdtPr>
       <w:id w:val="-1645355705"/>
@@ -2079,48 +2000,38 @@
       </w:rPr>
     </w:sdtEndPr>
     <w:sdtContent>
-      <w:customXmlInsRangeEnd w:id="2"/>
       <w:p>
         <w:pPr>
           <w:pStyle w:val="Footer"/>
           <w:jc w:val="center"/>
-          <w:rPr>
-            <w:ins w:id="3" w:author="Joel Van Eenwyk" w:date="2015-10-11T22:46:00Z"/>
-          </w:rPr>
         </w:pPr>
-        <w:ins w:id="4" w:author="Joel Van Eenwyk" w:date="2015-10-11T22:46:00Z">
-          <w:r>
-            <w:t xml:space="preserve">Page </w:t>
-          </w:r>
-          <w:r>
-            <w:fldChar w:fldCharType="begin"/>
-          </w:r>
-          <w:r>
-            <w:instrText xml:space="preserve"> PAGE   \* MERGEFORMAT </w:instrText>
-          </w:r>
-          <w:r>
-            <w:fldChar w:fldCharType="separate"/>
-          </w:r>
-        </w:ins>
+        <w:r>
+          <w:t xml:space="preserve">Page </w:t>
+        </w:r>
+        <w:r>
+          <w:fldChar w:fldCharType="begin"/>
+        </w:r>
+        <w:r>
+          <w:instrText xml:space="preserve"> PAGE   \* MERGEFORMAT </w:instrText>
+        </w:r>
+        <w:r>
+          <w:fldChar w:fldCharType="separate"/>
+        </w:r>
         <w:r>
           <w:rPr>
             <w:noProof/>
           </w:rPr>
           <w:t>1</w:t>
         </w:r>
-        <w:ins w:id="5" w:author="Joel Van Eenwyk" w:date="2015-10-11T22:46:00Z">
-          <w:r>
-            <w:rPr>
-              <w:noProof/>
-            </w:rPr>
-            <w:fldChar w:fldCharType="end"/>
-          </w:r>
-        </w:ins>
+        <w:r>
+          <w:rPr>
+            <w:noProof/>
+          </w:rPr>
+          <w:fldChar w:fldCharType="end"/>
+        </w:r>
       </w:p>
-      <w:customXmlInsRangeStart w:id="6" w:author="Joel Van Eenwyk" w:date="2015-10-11T22:46:00Z"/>
     </w:sdtContent>
   </w:sdt>
-  <w:customXmlInsRangeEnd w:id="6"/>
   <w:p>
     <w:pPr>
       <w:pStyle w:val="Footer"/>
@@ -2130,7 +2041,7 @@
 </file>
 
 <file path=word/footnotes.xml><?xml version="1.0" encoding="utf-8"?>
-<w:footnotes xmlns:wpc="http://schemas.microsoft.com/office/word/2010/wordprocessingCanvas" xmlns:cx="http://schemas.microsoft.com/office/drawing/2014/chartex" xmlns:cx1="http://schemas.microsoft.com/office/drawing/2015/9/8/chartex" xmlns:mc="http://schemas.openxmlformats.org/markup-compatibility/2006" xmlns:o="urn:schemas-microsoft-com:office:office" xmlns:r="http://schemas.openxmlformats.org/officeDocument/2006/relationships" xmlns:m="http://schemas.openxmlformats.org/officeDocument/2006/math" xmlns:v="urn:schemas-microsoft-com:vml" xmlns:wp14="http://schemas.microsoft.com/office/word/2010/wordprocessingDrawing" xmlns:wp="http://schemas.openxmlformats.org/drawingml/2006/wordprocessingDrawing" xmlns:w10="urn:schemas-microsoft-com:office:word" xmlns:w="http://schemas.openxmlformats.org/wordprocessingml/2006/main" xmlns:w14="http://schemas.microsoft.com/office/word/2010/wordml" xmlns:w15="http://schemas.microsoft.com/office/word/2012/wordml" xmlns:w16se="http://schemas.microsoft.com/office/word/2015/wordml/symex" xmlns:wpg="http://schemas.microsoft.com/office/word/2010/wordprocessingGroup" xmlns:wpi="http://schemas.microsoft.com/office/word/2010/wordprocessingInk" xmlns:wne="http://schemas.microsoft.com/office/word/2006/wordml" xmlns:wps="http://schemas.microsoft.com/office/word/2010/wordprocessingShape" mc:Ignorable="w14 w15 w16se wp14">
+<w:footnotes xmlns:wpc="http://schemas.microsoft.com/office/word/2010/wordprocessingCanvas" xmlns:cx="http://schemas.microsoft.com/office/drawing/2014/chartex" xmlns:cx1="http://schemas.microsoft.com/office/drawing/2015/9/8/chartex" xmlns:cx2="http://schemas.microsoft.com/office/drawing/2015/10/21/chartex" xmlns:mc="http://schemas.openxmlformats.org/markup-compatibility/2006" xmlns:o="urn:schemas-microsoft-com:office:office" xmlns:r="http://schemas.openxmlformats.org/officeDocument/2006/relationships" xmlns:m="http://schemas.openxmlformats.org/officeDocument/2006/math" xmlns:v="urn:schemas-microsoft-com:vml" xmlns:wp14="http://schemas.microsoft.com/office/word/2010/wordprocessingDrawing" xmlns:wp="http://schemas.openxmlformats.org/drawingml/2006/wordprocessingDrawing" xmlns:w10="urn:schemas-microsoft-com:office:word" xmlns:w="http://schemas.openxmlformats.org/wordprocessingml/2006/main" xmlns:w14="http://schemas.microsoft.com/office/word/2010/wordml" xmlns:w15="http://schemas.microsoft.com/office/word/2012/wordml" xmlns:w16se="http://schemas.microsoft.com/office/word/2015/wordml/symex" xmlns:wpg="http://schemas.microsoft.com/office/word/2010/wordprocessingGroup" xmlns:wpi="http://schemas.microsoft.com/office/word/2010/wordprocessingInk" xmlns:wne="http://schemas.microsoft.com/office/word/2006/wordml" xmlns:wps="http://schemas.microsoft.com/office/word/2010/wordprocessingShape" mc:Ignorable="w14 w15 w16se wp14">
   <w:footnote w:type="separator" w:id="-1">
     <w:p>
       <w:r>
@@ -2149,7 +2060,7 @@
 </file>
 
 <file path=word/numbering.xml><?xml version="1.0" encoding="utf-8"?>
-<w:numbering xmlns:wpc="http://schemas.microsoft.com/office/word/2010/wordprocessingCanvas" xmlns:cx="http://schemas.microsoft.com/office/drawing/2014/chartex" xmlns:cx1="http://schemas.microsoft.com/office/drawing/2015/9/8/chartex" xmlns:mc="http://schemas.openxmlformats.org/markup-compatibility/2006" xmlns:o="urn:schemas-microsoft-com:office:office" xmlns:r="http://schemas.openxmlformats.org/officeDocument/2006/relationships" xmlns:m="http://schemas.openxmlformats.org/officeDocument/2006/math" xmlns:v="urn:schemas-microsoft-com:vml" xmlns:wp14="http://schemas.microsoft.com/office/word/2010/wordprocessingDrawing" xmlns:wp="http://schemas.openxmlformats.org/drawingml/2006/wordprocessingDrawing" xmlns:w10="urn:schemas-microsoft-com:office:word" xmlns:w="http://schemas.openxmlformats.org/wordprocessingml/2006/main" xmlns:w14="http://schemas.microsoft.com/office/word/2010/wordml" xmlns:w15="http://schemas.microsoft.com/office/word/2012/wordml" xmlns:w16se="http://schemas.microsoft.com/office/word/2015/wordml/symex" xmlns:wpg="http://schemas.microsoft.com/office/word/2010/wordprocessingGroup" xmlns:wpi="http://schemas.microsoft.com/office/word/2010/wordprocessingInk" xmlns:wne="http://schemas.microsoft.com/office/word/2006/wordml" xmlns:wps="http://schemas.microsoft.com/office/word/2010/wordprocessingShape" mc:Ignorable="w14 w15 w16se wp14">
+<w:numbering xmlns:wpc="http://schemas.microsoft.com/office/word/2010/wordprocessingCanvas" xmlns:cx="http://schemas.microsoft.com/office/drawing/2014/chartex" xmlns:cx1="http://schemas.microsoft.com/office/drawing/2015/9/8/chartex" xmlns:cx2="http://schemas.microsoft.com/office/drawing/2015/10/21/chartex" xmlns:mc="http://schemas.openxmlformats.org/markup-compatibility/2006" xmlns:o="urn:schemas-microsoft-com:office:office" xmlns:r="http://schemas.openxmlformats.org/officeDocument/2006/relationships" xmlns:m="http://schemas.openxmlformats.org/officeDocument/2006/math" xmlns:v="urn:schemas-microsoft-com:vml" xmlns:wp14="http://schemas.microsoft.com/office/word/2010/wordprocessingDrawing" xmlns:wp="http://schemas.openxmlformats.org/drawingml/2006/wordprocessingDrawing" xmlns:w10="urn:schemas-microsoft-com:office:word" xmlns:w="http://schemas.openxmlformats.org/wordprocessingml/2006/main" xmlns:w14="http://schemas.microsoft.com/office/word/2010/wordml" xmlns:w15="http://schemas.microsoft.com/office/word/2012/wordml" xmlns:w16se="http://schemas.microsoft.com/office/word/2015/wordml/symex" xmlns:wpg="http://schemas.microsoft.com/office/word/2010/wordprocessingGroup" xmlns:wpi="http://schemas.microsoft.com/office/word/2010/wordprocessingInk" xmlns:wne="http://schemas.microsoft.com/office/word/2006/wordml" xmlns:wps="http://schemas.microsoft.com/office/word/2010/wordprocessingShape" mc:Ignorable="w14 w15 w16se wp14">
   <w:numPicBullet w:numPicBulletId="0">
     <w:pict>
       <v:shapetype id="_x0000_t75" coordsize="21600,21600" o:spt="75" o:preferrelative="t" path="m@4@5l@4@11@9@11@9@5xe" filled="f" stroked="f">
@@ -2171,7 +2082,7 @@
         <v:path o:extrusionok="f" gradientshapeok="t" o:connecttype="rect"/>
         <o:lock v:ext="edit" aspectratio="t"/>
       </v:shapetype>
-      <v:shape id="_x0000_i1027" type="#_x0000_t75" style="width:12.75pt;height:12.75pt" o:bullet="t">
+      <v:shape id="_x0000_i1029" type="#_x0000_t75" style="width:12.75pt;height:12.75pt" o:bullet="t">
         <v:imagedata r:id="rId1" o:title="bullet"/>
       </v:shape>
     </w:pict>
@@ -3016,11 +2927,8 @@
 </file>
 
 <file path=word/people.xml><?xml version="1.0" encoding="utf-8"?>
-<w15:people xmlns:wpc="http://schemas.microsoft.com/office/word/2010/wordprocessingCanvas" xmlns:cx="http://schemas.microsoft.com/office/drawing/2014/chartex" xmlns:cx1="http://schemas.microsoft.com/office/drawing/2015/9/8/chartex" xmlns:mc="http://schemas.openxmlformats.org/markup-compatibility/2006" xmlns:o="urn:schemas-microsoft-com:office:office" xmlns:r="http://schemas.openxmlformats.org/officeDocument/2006/relationships" xmlns:m="http://schemas.openxmlformats.org/officeDocument/2006/math" xmlns:v="urn:schemas-microsoft-com:vml" xmlns:wp14="http://schemas.microsoft.com/office/word/2010/wordprocessingDrawing" xmlns:wp="http://schemas.openxmlformats.org/drawingml/2006/wordprocessingDrawing" xmlns:w10="urn:schemas-microsoft-com:office:word" xmlns:w="http://schemas.openxmlformats.org/wordprocessingml/2006/main" xmlns:w14="http://schemas.microsoft.com/office/word/2010/wordml" xmlns:w15="http://schemas.microsoft.com/office/word/2012/wordml" xmlns:w16se="http://schemas.microsoft.com/office/word/2015/wordml/symex" xmlns:wpg="http://schemas.microsoft.com/office/word/2010/wordprocessingGroup" xmlns:wpi="http://schemas.microsoft.com/office/word/2010/wordprocessingInk" xmlns:wne="http://schemas.microsoft.com/office/word/2006/wordml" xmlns:wps="http://schemas.microsoft.com/office/word/2010/wordprocessingShape" mc:Ignorable="w14 w15 w16se wp14">
+<w15:people xmlns:wpc="http://schemas.microsoft.com/office/word/2010/wordprocessingCanvas" xmlns:cx="http://schemas.microsoft.com/office/drawing/2014/chartex" xmlns:cx1="http://schemas.microsoft.com/office/drawing/2015/9/8/chartex" xmlns:cx2="http://schemas.microsoft.com/office/drawing/2015/10/21/chartex" xmlns:mc="http://schemas.openxmlformats.org/markup-compatibility/2006" xmlns:o="urn:schemas-microsoft-com:office:office" xmlns:r="http://schemas.openxmlformats.org/officeDocument/2006/relationships" xmlns:m="http://schemas.openxmlformats.org/officeDocument/2006/math" xmlns:v="urn:schemas-microsoft-com:vml" xmlns:wp14="http://schemas.microsoft.com/office/word/2010/wordprocessingDrawing" xmlns:wp="http://schemas.openxmlformats.org/drawingml/2006/wordprocessingDrawing" xmlns:w10="urn:schemas-microsoft-com:office:word" xmlns:w="http://schemas.openxmlformats.org/wordprocessingml/2006/main" xmlns:w14="http://schemas.microsoft.com/office/word/2010/wordml" xmlns:w15="http://schemas.microsoft.com/office/word/2012/wordml" xmlns:w16se="http://schemas.microsoft.com/office/word/2015/wordml/symex" xmlns:wpg="http://schemas.microsoft.com/office/word/2010/wordprocessingGroup" xmlns:wpi="http://schemas.microsoft.com/office/word/2010/wordprocessingInk" xmlns:wne="http://schemas.microsoft.com/office/word/2006/wordml" xmlns:wps="http://schemas.microsoft.com/office/word/2010/wordprocessingShape" mc:Ignorable="w14 w15 w16se wp14">
   <w15:person w15:author="Joel Van Eenwyk">
-    <w15:presenceInfo w15:providerId="AD" w15:userId="S-1-5-21-3517613651-1551243253-3336195716-15688"/>
-  </w15:person>
-  <w15:person w15:author="Joel Van Eenwyk [2]">
     <w15:presenceInfo w15:providerId="AD" w15:userId="S-1-5-21-124525095-708259637-1543119021-1561046"/>
   </w15:person>
 </w15:people>
@@ -3037,7 +2945,7 @@
     </w:rPrDefault>
     <w:pPrDefault/>
   </w:docDefaults>
-  <w:latentStyles w:defLockedState="0" w:defUIPriority="0" w:defSemiHidden="0" w:defUnhideWhenUsed="0" w:defQFormat="0" w:count="371">
+  <w:latentStyles w:defLockedState="0" w:defUIPriority="0" w:defSemiHidden="0" w:defUnhideWhenUsed="0" w:defQFormat="0" w:count="372">
     <w:lsdException w:name="Normal" w:qFormat="1"/>
     <w:lsdException w:name="heading 1" w:qFormat="1"/>
     <w:lsdException w:name="heading 2" w:qFormat="1"/>
@@ -3137,7 +3045,6 @@
     <w:lsdException w:name="HTML Sample" w:semiHidden="1" w:unhideWhenUsed="1"/>
     <w:lsdException w:name="HTML Typewriter" w:semiHidden="1" w:unhideWhenUsed="1"/>
     <w:lsdException w:name="HTML Variable" w:semiHidden="1" w:unhideWhenUsed="1"/>
-    <w:lsdException w:name="Normal Table" w:semiHidden="1" w:unhideWhenUsed="1"/>
     <w:lsdException w:name="annotation subject" w:semiHidden="1" w:unhideWhenUsed="1"/>
     <w:lsdException w:name="No List" w:semiHidden="1" w:unhideWhenUsed="1"/>
     <w:lsdException w:name="Outline List 1" w:semiHidden="1" w:unhideWhenUsed="1"/>
@@ -3184,9 +3091,7 @@
     <w:lsdException w:name="Table Subtle 2" w:semiHidden="1" w:unhideWhenUsed="1"/>
     <w:lsdException w:name="Table Web 1" w:semiHidden="1" w:unhideWhenUsed="1"/>
     <w:lsdException w:name="Table Web 2" w:semiHidden="1" w:unhideWhenUsed="1"/>
-    <w:lsdException w:name="Table Web 3" w:semiHidden="1" w:unhideWhenUsed="1"/>
     <w:lsdException w:name="Balloon Text" w:semiHidden="1" w:unhideWhenUsed="1"/>
-    <w:lsdException w:name="Table Theme" w:semiHidden="1" w:unhideWhenUsed="1"/>
     <w:lsdException w:name="Placeholder Text" w:semiHidden="1" w:uiPriority="99"/>
     <w:lsdException w:name="No Spacing" w:uiPriority="1" w:qFormat="1"/>
     <w:lsdException w:name="Light Shading" w:uiPriority="60"/>
@@ -3402,6 +3307,7 @@
     <w:lsdException w:name="List Table 5 Dark Accent 6" w:uiPriority="50"/>
     <w:lsdException w:name="List Table 6 Colorful Accent 6" w:uiPriority="51"/>
     <w:lsdException w:name="List Table 7 Colorful Accent 6" w:uiPriority="52"/>
+    <w:lsdException w:name="Mention" w:semiHidden="1" w:uiPriority="99" w:unhideWhenUsed="1"/>
   </w:latentStyles>
   <w:style w:type="paragraph" w:default="1" w:styleId="Normal">
     <w:name w:val="Normal"/>
@@ -3433,39 +3339,11 @@
       <w:spacing w:before="80" w:after="40"/>
       <w:ind w:left="29"/>
       <w:outlineLvl w:val="0"/>
-      <w:pPrChange w:id="0" w:author="Joel Van Eenwyk" w:date="2015-10-12T00:01:00Z">
-        <w:pPr>
-          <w:tabs>
-            <w:tab w:val="left" w:pos="11520"/>
-            <w:tab w:val="left" w:pos="12240"/>
-            <w:tab w:val="left" w:pos="12960"/>
-            <w:tab w:val="left" w:pos="13680"/>
-            <w:tab w:val="left" w:pos="14400"/>
-            <w:tab w:val="left" w:pos="15120"/>
-            <w:tab w:val="left" w:pos="15840"/>
-            <w:tab w:val="left" w:pos="16560"/>
-            <w:tab w:val="left" w:pos="17280"/>
-            <w:tab w:val="left" w:pos="18000"/>
-            <w:tab w:val="left" w:pos="18720"/>
-          </w:tabs>
-          <w:spacing w:before="120" w:after="60"/>
-          <w:ind w:left="29"/>
-          <w:outlineLvl w:val="0"/>
-        </w:pPr>
-      </w:pPrChange>
     </w:pPr>
     <w:rPr>
       <w:b/>
       <w:smallCaps/>
       <w:sz w:val="24"/>
-      <w:rPrChange w:id="0" w:author="Joel Van Eenwyk" w:date="2015-10-12T00:01:00Z">
-        <w:rPr>
-          <w:b/>
-          <w:smallCaps/>
-          <w:sz w:val="24"/>
-          <w:lang w:val="en-US" w:eastAsia="en-US" w:bidi="ar-SA"/>
-        </w:rPr>
-      </w:rPrChange>
     </w:rPr>
   </w:style>
   <w:style w:type="paragraph" w:styleId="Heading2">
@@ -4022,7 +3900,7 @@
 </file>
 
 <file path=customXml/itemProps1.xml><?xml version="1.0" encoding="utf-8"?>
-<ds:datastoreItem xmlns:ds="http://schemas.openxmlformats.org/officeDocument/2006/customXml" ds:itemID="{C8DC186C-BE31-40A4-A87C-5C2FAF266D19}">
+<ds:datastoreItem xmlns:ds="http://schemas.openxmlformats.org/officeDocument/2006/customXml" ds:itemID="{887E0B2D-419A-4A52-A936-E8BBD60BB6B9}">
   <ds:schemaRefs>
     <ds:schemaRef ds:uri="http://schemas.openxmlformats.org/officeDocument/2006/bibliography"/>
   </ds:schemaRefs>

</xml_diff>